<commit_message>
Final changes before final submission.
</commit_message>
<xml_diff>
--- a/models.docx
+++ b/models.docx
@@ -43,31 +43,7 @@
             <w:rPr>
               <w:rFonts w:ascii="Cambria Math" w:hAnsi="Cambria Math"/>
             </w:rPr>
-            <m:t xml:space="preserve">:  </m:t>
-          </m:r>
-          <m:r>
-            <w:rPr>
-              <w:rFonts w:ascii="Cambria Math" w:hAnsi="Cambria Math"/>
-            </w:rPr>
-            <m:t>ActEffort ~ Gamm</m:t>
-          </m:r>
-          <m:r>
-            <w:rPr>
-              <w:rFonts w:ascii="Cambria Math" w:hAnsi="Cambria Math"/>
-            </w:rPr>
-            <m:t>a</m:t>
-          </m:r>
-          <m:r>
-            <w:rPr>
-              <w:rFonts w:ascii="Cambria Math" w:hAnsi="Cambria Math"/>
-            </w:rPr>
-            <m:t>Pois</m:t>
-          </m:r>
-          <m:r>
-            <w:rPr>
-              <w:rFonts w:ascii="Cambria Math" w:hAnsi="Cambria Math"/>
-            </w:rPr>
-            <m:t>son</m:t>
+            <m:t>:  ActEffort ~ GammaPoisson</m:t>
           </m:r>
           <m:d>
             <m:dPr>
@@ -152,7 +128,13 @@
             <w:rPr>
               <w:rFonts w:ascii="Cambria Math" w:eastAsiaTheme="minorEastAsia" w:hAnsi="Cambria Math"/>
             </w:rPr>
-            <m:t>~ α</m:t>
+            <m:t>=</m:t>
+          </m:r>
+          <m:r>
+            <w:rPr>
+              <w:rFonts w:ascii="Cambria Math" w:eastAsiaTheme="minorEastAsia" w:hAnsi="Cambria Math"/>
+            </w:rPr>
+            <m:t xml:space="preserve"> α</m:t>
           </m:r>
         </m:oMath>
       </m:oMathPara>
@@ -193,37 +175,7 @@
             <w:rPr>
               <w:rFonts w:ascii="Cambria Math" w:eastAsiaTheme="minorEastAsia" w:hAnsi="Cambria Math"/>
             </w:rPr>
-            <m:t xml:space="preserve">         α</m:t>
-          </m:r>
-          <m:r>
-            <w:rPr>
-              <w:rFonts w:ascii="Cambria Math" w:eastAsiaTheme="minorEastAsia" w:hAnsi="Cambria Math"/>
-            </w:rPr>
-            <m:t xml:space="preserve"> ~ </m:t>
-          </m:r>
-          <m:r>
-            <w:rPr>
-              <w:rFonts w:ascii="Cambria Math" w:eastAsiaTheme="minorEastAsia" w:hAnsi="Cambria Math"/>
-            </w:rPr>
-            <m:t>Normal</m:t>
-          </m:r>
-          <m:r>
-            <w:rPr>
-              <w:rFonts w:ascii="Cambria Math" w:eastAsiaTheme="minorEastAsia" w:hAnsi="Cambria Math"/>
-            </w:rPr>
-            <m:t>(</m:t>
-          </m:r>
-          <m:r>
-            <w:rPr>
-              <w:rFonts w:ascii="Cambria Math" w:eastAsiaTheme="minorEastAsia" w:hAnsi="Cambria Math"/>
-            </w:rPr>
-            <m:t>0,2</m:t>
-          </m:r>
-          <m:r>
-            <w:rPr>
-              <w:rFonts w:ascii="Cambria Math" w:eastAsiaTheme="minorEastAsia" w:hAnsi="Cambria Math"/>
-            </w:rPr>
-            <m:t>)</m:t>
+            <m:t xml:space="preserve">         α ~ Normal(0,2)</m:t>
           </m:r>
         </m:oMath>
       </m:oMathPara>
@@ -446,7 +398,13 @@
             <w:rPr>
               <w:rFonts w:ascii="Cambria Math" w:eastAsiaTheme="minorEastAsia" w:hAnsi="Cambria Math"/>
             </w:rPr>
-            <m:t xml:space="preserve">~ </m:t>
+            <m:t>=</m:t>
+          </m:r>
+          <m:r>
+            <w:rPr>
+              <w:rFonts w:ascii="Cambria Math" w:eastAsiaTheme="minorEastAsia" w:hAnsi="Cambria Math"/>
+            </w:rPr>
+            <m:t xml:space="preserve"> </m:t>
           </m:r>
           <m:sSub>
             <m:sSubPr>
@@ -577,7 +535,19 @@
             <w:rPr>
               <w:rFonts w:ascii="Cambria Math" w:eastAsiaTheme="minorEastAsia" w:hAnsi="Cambria Math"/>
             </w:rPr>
-            <m:t xml:space="preserve"> ~ Normal(0,3)</m:t>
+            <m:t xml:space="preserve"> ~ Normal(0,</m:t>
+          </m:r>
+          <m:r>
+            <w:rPr>
+              <w:rFonts w:ascii="Cambria Math" w:eastAsiaTheme="minorEastAsia" w:hAnsi="Cambria Math"/>
+            </w:rPr>
+            <m:t>2.5</m:t>
+          </m:r>
+          <m:r>
+            <w:rPr>
+              <w:rFonts w:ascii="Cambria Math" w:eastAsiaTheme="minorEastAsia" w:hAnsi="Cambria Math"/>
+            </w:rPr>
+            <m:t>)</m:t>
           </m:r>
         </m:oMath>
       </m:oMathPara>
@@ -595,48 +565,584 @@
           <w:rFonts w:eastAsiaTheme="minorEastAsia"/>
         </w:rPr>
       </w:pPr>
-    </w:p>
-    <w:p>
-      <w:pPr>
-        <w:rPr>
-          <w:rFonts w:eastAsiaTheme="minorEastAsia"/>
-        </w:rPr>
-      </w:pPr>
-    </w:p>
-    <w:p>
-      <w:pPr>
-        <w:rPr>
-          <w:rFonts w:eastAsiaTheme="minorEastAsia"/>
-        </w:rPr>
-      </w:pPr>
-    </w:p>
-    <w:p>
-      <w:pPr>
-        <w:rPr>
-          <w:rFonts w:eastAsiaTheme="minorEastAsia"/>
-        </w:rPr>
-      </w:pPr>
-    </w:p>
-    <w:p>
-      <w:pPr>
-        <w:rPr>
-          <w:rFonts w:eastAsiaTheme="minorEastAsia"/>
-        </w:rPr>
-      </w:pPr>
-    </w:p>
-    <w:p>
-      <w:pPr>
-        <w:rPr>
-          <w:rFonts w:eastAsiaTheme="minorEastAsia"/>
-        </w:rPr>
-      </w:pPr>
-    </w:p>
-    <w:p>
-      <w:pPr>
-        <w:rPr>
-          <w:rFonts w:eastAsiaTheme="minorEastAsia"/>
-        </w:rPr>
-      </w:pPr>
+      <m:oMathPara>
+        <m:oMathParaPr>
+          <m:jc m:val="left"/>
+        </m:oMathParaPr>
+        <m:oMath>
+          <m:sSub>
+            <m:sSubPr>
+              <m:ctrlPr>
+                <w:rPr>
+                  <w:rFonts w:ascii="Cambria Math" w:hAnsi="Cambria Math"/>
+                  <w:i/>
+                </w:rPr>
+              </m:ctrlPr>
+            </m:sSubPr>
+            <m:e>
+              <m:r>
+                <w:rPr>
+                  <w:rFonts w:ascii="Cambria Math" w:hAnsi="Cambria Math"/>
+                </w:rPr>
+                <m:t>m</m:t>
+              </m:r>
+            </m:e>
+            <m:sub>
+              <m:r>
+                <w:rPr>
+                  <w:rFonts w:ascii="Cambria Math" w:hAnsi="Cambria Math"/>
+                </w:rPr>
+                <m:t>4</m:t>
+              </m:r>
+            </m:sub>
+          </m:sSub>
+          <m:r>
+            <w:rPr>
+              <w:rFonts w:ascii="Cambria Math" w:hAnsi="Cambria Math"/>
+            </w:rPr>
+            <m:t xml:space="preserve">:  </m:t>
+          </m:r>
+          <m:sSub>
+            <m:sSubPr>
+              <m:ctrlPr>
+                <w:rPr>
+                  <w:rFonts w:ascii="Cambria Math" w:hAnsi="Cambria Math"/>
+                  <w:i/>
+                </w:rPr>
+              </m:ctrlPr>
+            </m:sSubPr>
+            <m:e>
+              <m:r>
+                <w:rPr>
+                  <w:rFonts w:ascii="Cambria Math" w:hAnsi="Cambria Math"/>
+                </w:rPr>
+                <m:t>ActEffort</m:t>
+              </m:r>
+            </m:e>
+            <m:sub>
+              <m:r>
+                <w:rPr>
+                  <w:rFonts w:ascii="Cambria Math" w:hAnsi="Cambria Math"/>
+                </w:rPr>
+                <m:t>i</m:t>
+              </m:r>
+            </m:sub>
+          </m:sSub>
+          <m:r>
+            <w:rPr>
+              <w:rFonts w:ascii="Cambria Math" w:hAnsi="Cambria Math"/>
+            </w:rPr>
+            <m:t xml:space="preserve"> ~ </m:t>
+          </m:r>
+          <m:r>
+            <w:rPr>
+              <w:rFonts w:ascii="Cambria Math" w:hAnsi="Cambria Math"/>
+            </w:rPr>
+            <m:t>Exponential</m:t>
+          </m:r>
+          <m:d>
+            <m:dPr>
+              <m:ctrlPr>
+                <w:rPr>
+                  <w:rFonts w:ascii="Cambria Math" w:hAnsi="Cambria Math"/>
+                  <w:i/>
+                </w:rPr>
+              </m:ctrlPr>
+            </m:dPr>
+            <m:e>
+              <m:sSub>
+                <m:sSubPr>
+                  <m:ctrlPr>
+                    <w:rPr>
+                      <w:rFonts w:ascii="Cambria Math" w:eastAsiaTheme="minorEastAsia" w:hAnsi="Cambria Math"/>
+                      <w:i/>
+                    </w:rPr>
+                  </m:ctrlPr>
+                </m:sSubPr>
+                <m:e>
+                  <m:r>
+                    <w:rPr>
+                      <w:rFonts w:ascii="Cambria Math" w:eastAsiaTheme="minorEastAsia" w:hAnsi="Cambria Math"/>
+                    </w:rPr>
+                    <m:t>λ</m:t>
+                  </m:r>
+                </m:e>
+                <m:sub>
+                  <m:r>
+                    <w:rPr>
+                      <w:rFonts w:ascii="Cambria Math" w:eastAsiaTheme="minorEastAsia" w:hAnsi="Cambria Math"/>
+                    </w:rPr>
+                    <m:t>i</m:t>
+                  </m:r>
+                </m:sub>
+              </m:sSub>
+            </m:e>
+          </m:d>
+        </m:oMath>
+      </m:oMathPara>
+    </w:p>
+    <w:p>
+      <w:pPr>
+        <w:rPr>
+          <w:rFonts w:eastAsiaTheme="minorEastAsia"/>
+        </w:rPr>
+      </w:pPr>
+      <m:oMathPara>
+        <m:oMathParaPr>
+          <m:jc m:val="left"/>
+        </m:oMathParaPr>
+        <m:oMath>
+          <m:r>
+            <w:rPr>
+              <w:rFonts w:ascii="Cambria Math" w:eastAsiaTheme="minorEastAsia" w:hAnsi="Cambria Math"/>
+            </w:rPr>
+            <m:t xml:space="preserve">         </m:t>
+          </m:r>
+          <m:sSub>
+            <m:sSubPr>
+              <m:ctrlPr>
+                <w:rPr>
+                  <w:rFonts w:ascii="Cambria Math" w:eastAsiaTheme="minorEastAsia" w:hAnsi="Cambria Math"/>
+                  <w:i/>
+                </w:rPr>
+              </m:ctrlPr>
+            </m:sSubPr>
+            <m:e>
+              <m:r>
+                <w:rPr>
+                  <w:rFonts w:ascii="Cambria Math" w:eastAsiaTheme="minorEastAsia" w:hAnsi="Cambria Math"/>
+                </w:rPr>
+                <m:t>λ</m:t>
+              </m:r>
+            </m:e>
+            <m:sub>
+              <m:r>
+                <w:rPr>
+                  <w:rFonts w:ascii="Cambria Math" w:eastAsiaTheme="minorEastAsia" w:hAnsi="Cambria Math"/>
+                </w:rPr>
+                <m:t>i</m:t>
+              </m:r>
+            </m:sub>
+          </m:sSub>
+          <m:r>
+            <w:rPr>
+              <w:rFonts w:ascii="Cambria Math" w:eastAsiaTheme="minorEastAsia" w:hAnsi="Cambria Math"/>
+            </w:rPr>
+            <m:t>=α+</m:t>
+          </m:r>
+          <m:sSub>
+            <m:sSubPr>
+              <m:ctrlPr>
+                <w:rPr>
+                  <w:rFonts w:ascii="Cambria Math" w:eastAsiaTheme="minorEastAsia" w:hAnsi="Cambria Math"/>
+                  <w:i/>
+                </w:rPr>
+              </m:ctrlPr>
+            </m:sSubPr>
+            <m:e>
+              <m:r>
+                <w:rPr>
+                  <w:rFonts w:ascii="Cambria Math" w:eastAsiaTheme="minorEastAsia" w:hAnsi="Cambria Math"/>
+                </w:rPr>
+                <m:t>β</m:t>
+              </m:r>
+            </m:e>
+            <m:sub>
+              <m:r>
+                <w:rPr>
+                  <w:rFonts w:ascii="Cambria Math" w:eastAsiaTheme="minorEastAsia" w:hAnsi="Cambria Math"/>
+                </w:rPr>
+                <m:t>Cplx</m:t>
+              </m:r>
+            </m:sub>
+          </m:sSub>
+          <m:sSub>
+            <m:sSubPr>
+              <m:ctrlPr>
+                <w:rPr>
+                  <w:rFonts w:ascii="Cambria Math" w:eastAsiaTheme="minorEastAsia" w:hAnsi="Cambria Math"/>
+                  <w:i/>
+                </w:rPr>
+              </m:ctrlPr>
+            </m:sSubPr>
+            <m:e>
+              <m:r>
+                <w:rPr>
+                  <w:rFonts w:ascii="Cambria Math" w:eastAsiaTheme="minorEastAsia" w:hAnsi="Cambria Math"/>
+                </w:rPr>
+                <m:t>Cplx</m:t>
+              </m:r>
+            </m:e>
+            <m:sub>
+              <m:r>
+                <w:rPr>
+                  <w:rFonts w:ascii="Cambria Math" w:eastAsiaTheme="minorEastAsia" w:hAnsi="Cambria Math"/>
+                </w:rPr>
+                <m:t>i</m:t>
+              </m:r>
+            </m:sub>
+          </m:sSub>
+          <m:r>
+            <w:rPr>
+              <w:rFonts w:ascii="Cambria Math" w:eastAsiaTheme="minorEastAsia" w:hAnsi="Cambria Math"/>
+            </w:rPr>
+            <m:t>+</m:t>
+          </m:r>
+          <m:sSub>
+            <m:sSubPr>
+              <m:ctrlPr>
+                <w:rPr>
+                  <w:rFonts w:ascii="Cambria Math" w:eastAsiaTheme="minorEastAsia" w:hAnsi="Cambria Math"/>
+                  <w:i/>
+                </w:rPr>
+              </m:ctrlPr>
+            </m:sSubPr>
+            <m:e>
+              <m:r>
+                <w:rPr>
+                  <w:rFonts w:ascii="Cambria Math" w:eastAsiaTheme="minorEastAsia" w:hAnsi="Cambria Math"/>
+                </w:rPr>
+                <m:t>β</m:t>
+              </m:r>
+            </m:e>
+            <m:sub>
+              <m:r>
+                <w:rPr>
+                  <w:rFonts w:ascii="Cambria Math" w:eastAsiaTheme="minorEastAsia" w:hAnsi="Cambria Math"/>
+                </w:rPr>
+                <m:t>acap</m:t>
+              </m:r>
+            </m:sub>
+          </m:sSub>
+          <m:sSub>
+            <m:sSubPr>
+              <m:ctrlPr>
+                <w:rPr>
+                  <w:rFonts w:ascii="Cambria Math" w:eastAsiaTheme="minorEastAsia" w:hAnsi="Cambria Math"/>
+                  <w:i/>
+                </w:rPr>
+              </m:ctrlPr>
+            </m:sSubPr>
+            <m:e>
+              <m:r>
+                <w:rPr>
+                  <w:rFonts w:ascii="Cambria Math" w:eastAsiaTheme="minorEastAsia" w:hAnsi="Cambria Math"/>
+                </w:rPr>
+                <m:t>Acap</m:t>
+              </m:r>
+            </m:e>
+            <m:sub>
+              <m:r>
+                <w:rPr>
+                  <w:rFonts w:ascii="Cambria Math" w:eastAsiaTheme="minorEastAsia" w:hAnsi="Cambria Math"/>
+                </w:rPr>
+                <m:t>i</m:t>
+              </m:r>
+            </m:sub>
+          </m:sSub>
+          <m:r>
+            <w:rPr>
+              <w:rFonts w:ascii="Cambria Math" w:eastAsiaTheme="minorEastAsia" w:hAnsi="Cambria Math"/>
+            </w:rPr>
+            <m:t xml:space="preserve"> </m:t>
+          </m:r>
+          <m:r>
+            <w:rPr>
+              <w:rFonts w:ascii="Cambria Math" w:eastAsiaTheme="minorEastAsia" w:hAnsi="Cambria Math"/>
+            </w:rPr>
+            <m:t>+</m:t>
+          </m:r>
+          <m:sSub>
+            <m:sSubPr>
+              <m:ctrlPr>
+                <w:rPr>
+                  <w:rFonts w:ascii="Cambria Math" w:eastAsiaTheme="minorEastAsia" w:hAnsi="Cambria Math"/>
+                  <w:i/>
+                </w:rPr>
+              </m:ctrlPr>
+            </m:sSubPr>
+            <m:e>
+              <m:r>
+                <w:rPr>
+                  <w:rFonts w:ascii="Cambria Math" w:eastAsiaTheme="minorEastAsia" w:hAnsi="Cambria Math"/>
+                </w:rPr>
+                <m:t>β</m:t>
+              </m:r>
+            </m:e>
+            <m:sub>
+              <m:r>
+                <w:rPr>
+                  <w:rFonts w:ascii="Cambria Math" w:eastAsiaTheme="minorEastAsia" w:hAnsi="Cambria Math"/>
+                </w:rPr>
+                <m:t>Pcap</m:t>
+              </m:r>
+            </m:sub>
+          </m:sSub>
+          <m:sSub>
+            <m:sSubPr>
+              <m:ctrlPr>
+                <w:rPr>
+                  <w:rFonts w:ascii="Cambria Math" w:eastAsiaTheme="minorEastAsia" w:hAnsi="Cambria Math"/>
+                  <w:i/>
+                </w:rPr>
+              </m:ctrlPr>
+            </m:sSubPr>
+            <m:e>
+              <m:r>
+                <w:rPr>
+                  <w:rFonts w:ascii="Cambria Math" w:eastAsiaTheme="minorEastAsia" w:hAnsi="Cambria Math"/>
+                </w:rPr>
+                <m:t>Pcap</m:t>
+              </m:r>
+            </m:e>
+            <m:sub>
+              <m:r>
+                <w:rPr>
+                  <w:rFonts w:ascii="Cambria Math" w:eastAsiaTheme="minorEastAsia" w:hAnsi="Cambria Math"/>
+                </w:rPr>
+                <m:t>i</m:t>
+              </m:r>
+            </m:sub>
+          </m:sSub>
+          <m:r>
+            <w:rPr>
+              <w:rFonts w:ascii="Cambria Math" w:eastAsiaTheme="minorEastAsia" w:hAnsi="Cambria Math"/>
+            </w:rPr>
+            <m:t xml:space="preserve">  </m:t>
+          </m:r>
+          <m:r>
+            <w:rPr>
+              <w:rFonts w:ascii="Cambria Math" w:eastAsiaTheme="minorEastAsia" w:hAnsi="Cambria Math"/>
+            </w:rPr>
+            <m:t xml:space="preserve">  </m:t>
+          </m:r>
+        </m:oMath>
+      </m:oMathPara>
+    </w:p>
+    <w:p>
+      <w:pPr>
+        <w:rPr>
+          <w:rFonts w:eastAsiaTheme="minorEastAsia"/>
+        </w:rPr>
+      </w:pPr>
+      <m:oMath>
+        <m:r>
+          <w:rPr>
+            <w:rFonts w:ascii="Cambria Math" w:eastAsiaTheme="minorEastAsia" w:hAnsi="Cambria Math"/>
+          </w:rPr>
+          <m:t xml:space="preserve">         </m:t>
+        </m:r>
+        <m:r>
+          <w:rPr>
+            <w:rFonts w:ascii="Cambria Math" w:eastAsiaTheme="minorEastAsia" w:hAnsi="Cambria Math"/>
+          </w:rPr>
+          <m:t>∝</m:t>
+        </m:r>
+        <m:r>
+          <w:rPr>
+            <w:rFonts w:ascii="Cambria Math" w:eastAsiaTheme="minorEastAsia" w:hAnsi="Cambria Math"/>
+          </w:rPr>
+          <m:t xml:space="preserve"> ~ </m:t>
+        </m:r>
+        <m:r>
+          <w:rPr>
+            <w:rFonts w:ascii="Cambria Math" w:eastAsiaTheme="minorEastAsia" w:hAnsi="Cambria Math"/>
+          </w:rPr>
+          <m:t>Normal</m:t>
+        </m:r>
+        <m:r>
+          <w:rPr>
+            <w:rFonts w:ascii="Cambria Math" w:eastAsiaTheme="minorEastAsia" w:hAnsi="Cambria Math"/>
+          </w:rPr>
+          <m:t>(</m:t>
+        </m:r>
+        <m:r>
+          <w:rPr>
+            <w:rFonts w:ascii="Cambria Math" w:eastAsiaTheme="minorEastAsia" w:hAnsi="Cambria Math"/>
+          </w:rPr>
+          <m:t>0, 0.5</m:t>
+        </m:r>
+        <m:r>
+          <w:rPr>
+            <w:rFonts w:ascii="Cambria Math" w:eastAsiaTheme="minorEastAsia" w:hAnsi="Cambria Math"/>
+          </w:rPr>
+          <m:t>)</m:t>
+        </m:r>
+      </m:oMath>
+      <w:r>
+        <w:rPr>
+          <w:rFonts w:eastAsiaTheme="minorEastAsia"/>
+        </w:rPr>
+        <w:t xml:space="preserve"> </w:t>
+      </w:r>
+    </w:p>
+    <w:p>
+      <w:pPr>
+        <w:rPr>
+          <w:rFonts w:eastAsiaTheme="minorEastAsia"/>
+        </w:rPr>
+      </w:pPr>
+      <m:oMathPara>
+        <m:oMathParaPr>
+          <m:jc m:val="left"/>
+        </m:oMathParaPr>
+        <m:oMath>
+          <m:r>
+            <w:rPr>
+              <w:rFonts w:ascii="Cambria Math" w:eastAsiaTheme="minorEastAsia" w:hAnsi="Cambria Math"/>
+            </w:rPr>
+            <m:t xml:space="preserve">         </m:t>
+          </m:r>
+          <m:sSub>
+            <m:sSubPr>
+              <m:ctrlPr>
+                <w:rPr>
+                  <w:rFonts w:ascii="Cambria Math" w:eastAsiaTheme="minorEastAsia" w:hAnsi="Cambria Math"/>
+                  <w:i/>
+                </w:rPr>
+              </m:ctrlPr>
+            </m:sSubPr>
+            <m:e>
+              <m:r>
+                <w:rPr>
+                  <w:rFonts w:ascii="Cambria Math" w:eastAsiaTheme="minorEastAsia" w:hAnsi="Cambria Math"/>
+                </w:rPr>
+                <m:t>β</m:t>
+              </m:r>
+            </m:e>
+            <m:sub>
+              <m:r>
+                <w:rPr>
+                  <w:rFonts w:ascii="Cambria Math" w:eastAsiaTheme="minorEastAsia" w:hAnsi="Cambria Math"/>
+                </w:rPr>
+                <m:t>Cplx</m:t>
+              </m:r>
+            </m:sub>
+          </m:sSub>
+          <m:r>
+            <w:rPr>
+              <w:rFonts w:ascii="Cambria Math" w:eastAsiaTheme="minorEastAsia" w:hAnsi="Cambria Math"/>
+            </w:rPr>
+            <m:t xml:space="preserve"> ~ Normal(0,</m:t>
+          </m:r>
+          <m:r>
+            <w:rPr>
+              <w:rFonts w:ascii="Cambria Math" w:eastAsiaTheme="minorEastAsia" w:hAnsi="Cambria Math"/>
+            </w:rPr>
+            <m:t>1</m:t>
+          </m:r>
+          <m:r>
+            <w:rPr>
+              <w:rFonts w:ascii="Cambria Math" w:eastAsiaTheme="minorEastAsia" w:hAnsi="Cambria Math"/>
+            </w:rPr>
+            <m:t>)</m:t>
+          </m:r>
+        </m:oMath>
+      </m:oMathPara>
+    </w:p>
+    <w:p>
+      <w:pPr>
+        <w:rPr>
+          <w:rFonts w:eastAsiaTheme="minorEastAsia"/>
+        </w:rPr>
+      </w:pPr>
+      <m:oMathPara>
+        <m:oMathParaPr>
+          <m:jc m:val="left"/>
+        </m:oMathParaPr>
+        <m:oMath>
+          <m:r>
+            <w:rPr>
+              <w:rFonts w:ascii="Cambria Math" w:eastAsiaTheme="minorEastAsia" w:hAnsi="Cambria Math"/>
+            </w:rPr>
+            <m:t xml:space="preserve">         </m:t>
+          </m:r>
+          <m:sSub>
+            <m:sSubPr>
+              <m:ctrlPr>
+                <w:rPr>
+                  <w:rFonts w:ascii="Cambria Math" w:eastAsiaTheme="minorEastAsia" w:hAnsi="Cambria Math"/>
+                  <w:i/>
+                </w:rPr>
+              </m:ctrlPr>
+            </m:sSubPr>
+            <m:e>
+              <m:r>
+                <w:rPr>
+                  <w:rFonts w:ascii="Cambria Math" w:eastAsiaTheme="minorEastAsia" w:hAnsi="Cambria Math"/>
+                </w:rPr>
+                <m:t>β</m:t>
+              </m:r>
+            </m:e>
+            <m:sub>
+              <m:r>
+                <w:rPr>
+                  <w:rFonts w:ascii="Cambria Math" w:eastAsiaTheme="minorEastAsia" w:hAnsi="Cambria Math"/>
+                </w:rPr>
+                <m:t>Acap</m:t>
+              </m:r>
+            </m:sub>
+          </m:sSub>
+          <m:r>
+            <w:rPr>
+              <w:rFonts w:ascii="Cambria Math" w:eastAsiaTheme="minorEastAsia" w:hAnsi="Cambria Math"/>
+            </w:rPr>
+            <m:t xml:space="preserve"> ~ Normal(0,1)</m:t>
+          </m:r>
+        </m:oMath>
+      </m:oMathPara>
+    </w:p>
+    <w:p>
+      <w:pPr>
+        <w:rPr>
+          <w:rFonts w:eastAsiaTheme="minorEastAsia"/>
+        </w:rPr>
+      </w:pPr>
+      <m:oMathPara>
+        <m:oMathParaPr>
+          <m:jc m:val="left"/>
+        </m:oMathParaPr>
+        <m:oMath>
+          <m:r>
+            <w:rPr>
+              <w:rFonts w:ascii="Cambria Math" w:eastAsiaTheme="minorEastAsia" w:hAnsi="Cambria Math"/>
+            </w:rPr>
+            <m:t xml:space="preserve">         </m:t>
+          </m:r>
+          <m:sSub>
+            <m:sSubPr>
+              <m:ctrlPr>
+                <w:rPr>
+                  <w:rFonts w:ascii="Cambria Math" w:eastAsiaTheme="minorEastAsia" w:hAnsi="Cambria Math"/>
+                  <w:i/>
+                </w:rPr>
+              </m:ctrlPr>
+            </m:sSubPr>
+            <m:e>
+              <m:r>
+                <w:rPr>
+                  <w:rFonts w:ascii="Cambria Math" w:eastAsiaTheme="minorEastAsia" w:hAnsi="Cambria Math"/>
+                </w:rPr>
+                <m:t>β</m:t>
+              </m:r>
+            </m:e>
+            <m:sub>
+              <m:r>
+                <w:rPr>
+                  <w:rFonts w:ascii="Cambria Math" w:eastAsiaTheme="minorEastAsia" w:hAnsi="Cambria Math"/>
+                </w:rPr>
+                <m:t>Pcap</m:t>
+              </m:r>
+            </m:sub>
+          </m:sSub>
+          <m:r>
+            <w:rPr>
+              <w:rFonts w:ascii="Cambria Math" w:eastAsiaTheme="minorEastAsia" w:hAnsi="Cambria Math"/>
+            </w:rPr>
+            <m:t xml:space="preserve"> ~ Normal(0,1)</m:t>
+          </m:r>
+        </m:oMath>
+      </m:oMathPara>
     </w:p>
     <w:p>
       <w:pPr>
@@ -1024,7 +1530,13 @@
             <w:rPr>
               <w:rFonts w:ascii="Cambria Math" w:eastAsiaTheme="minorEastAsia" w:hAnsi="Cambria Math"/>
             </w:rPr>
-            <m:t xml:space="preserve">~ </m:t>
+            <m:t>=</m:t>
+          </m:r>
+          <m:r>
+            <w:rPr>
+              <w:rFonts w:ascii="Cambria Math" w:eastAsiaTheme="minorEastAsia" w:hAnsi="Cambria Math"/>
+            </w:rPr>
+            <m:t xml:space="preserve"> </m:t>
           </m:r>
           <m:sSub>
             <m:sSubPr>
@@ -1155,7 +1667,19 @@
             <w:rPr>
               <w:rFonts w:ascii="Cambria Math" w:eastAsiaTheme="minorEastAsia" w:hAnsi="Cambria Math"/>
             </w:rPr>
-            <m:t xml:space="preserve"> ~ Normal(0,3)</m:t>
+            <m:t xml:space="preserve"> ~ Normal(0,</m:t>
+          </m:r>
+          <m:r>
+            <w:rPr>
+              <w:rFonts w:ascii="Cambria Math" w:eastAsiaTheme="minorEastAsia" w:hAnsi="Cambria Math"/>
+            </w:rPr>
+            <m:t>2.5</m:t>
+          </m:r>
+          <m:r>
+            <w:rPr>
+              <w:rFonts w:ascii="Cambria Math" w:eastAsiaTheme="minorEastAsia" w:hAnsi="Cambria Math"/>
+            </w:rPr>
+            <m:t>)</m:t>
           </m:r>
         </m:oMath>
       </m:oMathPara>
@@ -1378,7 +1902,13 @@
             <w:rPr>
               <w:rFonts w:ascii="Cambria Math" w:eastAsiaTheme="minorEastAsia" w:hAnsi="Cambria Math"/>
             </w:rPr>
-            <m:t xml:space="preserve">~ </m:t>
+            <m:t>=</m:t>
+          </m:r>
+          <m:r>
+            <w:rPr>
+              <w:rFonts w:ascii="Cambria Math" w:eastAsiaTheme="minorEastAsia" w:hAnsi="Cambria Math"/>
+            </w:rPr>
+            <m:t xml:space="preserve"> </m:t>
           </m:r>
           <m:sSub>
             <m:sSubPr>
@@ -1509,7 +2039,19 @@
             <w:rPr>
               <w:rFonts w:ascii="Cambria Math" w:eastAsiaTheme="minorEastAsia" w:hAnsi="Cambria Math"/>
             </w:rPr>
-            <m:t xml:space="preserve"> ~ Normal(0,3)</m:t>
+            <m:t xml:space="preserve"> ~ Normal(0,</m:t>
+          </m:r>
+          <m:r>
+            <w:rPr>
+              <w:rFonts w:ascii="Cambria Math" w:eastAsiaTheme="minorEastAsia" w:hAnsi="Cambria Math"/>
+            </w:rPr>
+            <m:t>2.5</m:t>
+          </m:r>
+          <m:r>
+            <w:rPr>
+              <w:rFonts w:ascii="Cambria Math" w:eastAsiaTheme="minorEastAsia" w:hAnsi="Cambria Math"/>
+            </w:rPr>
+            <m:t>)</m:t>
           </m:r>
         </m:oMath>
       </m:oMathPara>
@@ -1569,6 +2111,2001 @@
           <w:rFonts w:eastAsiaTheme="minorEastAsia"/>
         </w:rPr>
       </w:pPr>
+    </w:p>
+    <w:p>
+      <w:pPr>
+        <w:rPr>
+          <w:rFonts w:eastAsiaTheme="minorEastAsia"/>
+        </w:rPr>
+      </w:pPr>
+    </w:p>
+    <w:p>
+      <w:pPr>
+        <w:rPr>
+          <w:rFonts w:eastAsiaTheme="minorEastAsia"/>
+        </w:rPr>
+      </w:pPr>
+    </w:p>
+    <w:p>
+      <w:pPr>
+        <w:rPr>
+          <w:rFonts w:eastAsiaTheme="minorEastAsia"/>
+        </w:rPr>
+      </w:pPr>
+    </w:p>
+    <w:p>
+      <w:pPr>
+        <w:rPr>
+          <w:rFonts w:eastAsiaTheme="minorEastAsia"/>
+        </w:rPr>
+      </w:pPr>
+    </w:p>
+    <w:p>
+      <w:pPr>
+        <w:rPr>
+          <w:rFonts w:eastAsiaTheme="minorEastAsia"/>
+        </w:rPr>
+      </w:pPr>
+    </w:p>
+    <w:p>
+      <w:pPr>
+        <w:rPr>
+          <w:rFonts w:eastAsiaTheme="minorEastAsia"/>
+        </w:rPr>
+      </w:pPr>
+    </w:p>
+    <w:p>
+      <w:pPr>
+        <w:rPr>
+          <w:rFonts w:eastAsiaTheme="minorEastAsia"/>
+        </w:rPr>
+      </w:pPr>
+    </w:p>
+    <w:p>
+      <w:pPr>
+        <w:rPr>
+          <w:rFonts w:eastAsiaTheme="minorEastAsia"/>
+        </w:rPr>
+      </w:pPr>
+    </w:p>
+    <w:p>
+      <w:pPr>
+        <w:rPr>
+          <w:rFonts w:eastAsiaTheme="minorEastAsia"/>
+        </w:rPr>
+      </w:pPr>
+    </w:p>
+    <w:p>
+      <w:pPr>
+        <w:rPr>
+          <w:rFonts w:eastAsiaTheme="minorEastAsia"/>
+        </w:rPr>
+      </w:pPr>
+    </w:p>
+    <w:p>
+      <w:pPr>
+        <w:rPr>
+          <w:rFonts w:eastAsiaTheme="minorEastAsia"/>
+        </w:rPr>
+      </w:pPr>
+    </w:p>
+    <w:p>
+      <w:pPr>
+        <w:rPr>
+          <w:rFonts w:eastAsiaTheme="minorEastAsia"/>
+        </w:rPr>
+      </w:pPr>
+    </w:p>
+    <w:p>
+      <w:pPr>
+        <w:rPr>
+          <w:rFonts w:eastAsiaTheme="minorEastAsia"/>
+        </w:rPr>
+      </w:pPr>
+    </w:p>
+    <w:p>
+      <w:pPr>
+        <w:rPr>
+          <w:rFonts w:eastAsiaTheme="minorEastAsia"/>
+        </w:rPr>
+      </w:pPr>
+    </w:p>
+    <w:p>
+      <w:pPr>
+        <w:rPr>
+          <w:rFonts w:eastAsiaTheme="minorEastAsia"/>
+        </w:rPr>
+      </w:pPr>
+    </w:p>
+    <w:p>
+      <w:pPr>
+        <w:rPr>
+          <w:rFonts w:eastAsiaTheme="minorEastAsia"/>
+        </w:rPr>
+      </w:pPr>
+    </w:p>
+    <w:p>
+      <w:pPr>
+        <w:rPr>
+          <w:rFonts w:eastAsiaTheme="minorEastAsia"/>
+        </w:rPr>
+      </w:pPr>
+    </w:p>
+    <w:p>
+      <w:pPr>
+        <w:rPr>
+          <w:rFonts w:eastAsiaTheme="minorEastAsia"/>
+        </w:rPr>
+      </w:pPr>
+    </w:p>
+    <w:p>
+      <w:pPr>
+        <w:rPr>
+          <w:rFonts w:eastAsiaTheme="minorEastAsia"/>
+        </w:rPr>
+      </w:pPr>
+    </w:p>
+    <w:p>
+      <w:pPr>
+        <w:rPr>
+          <w:rFonts w:eastAsiaTheme="minorEastAsia"/>
+        </w:rPr>
+      </w:pPr>
+    </w:p>
+    <w:p>
+      <w:pPr>
+        <w:rPr>
+          <w:rFonts w:eastAsiaTheme="minorEastAsia"/>
+        </w:rPr>
+      </w:pPr>
+    </w:p>
+    <w:p>
+      <w:pPr>
+        <w:rPr>
+          <w:rFonts w:eastAsiaTheme="minorEastAsia"/>
+        </w:rPr>
+      </w:pPr>
+    </w:p>
+    <w:p>
+      <w:pPr>
+        <w:rPr>
+          <w:rFonts w:eastAsiaTheme="minorEastAsia"/>
+        </w:rPr>
+      </w:pPr>
+    </w:p>
+    <w:p>
+      <w:pPr>
+        <w:rPr>
+          <w:rFonts w:eastAsiaTheme="minorEastAsia"/>
+        </w:rPr>
+      </w:pPr>
+    </w:p>
+    <w:p>
+      <w:pPr>
+        <w:rPr>
+          <w:rFonts w:eastAsiaTheme="minorEastAsia"/>
+        </w:rPr>
+      </w:pPr>
+    </w:p>
+    <w:p>
+      <w:pPr>
+        <w:rPr>
+          <w:rFonts w:eastAsiaTheme="minorEastAsia"/>
+        </w:rPr>
+      </w:pPr>
+    </w:p>
+    <w:p>
+      <w:pPr>
+        <w:rPr>
+          <w:rFonts w:eastAsiaTheme="minorEastAsia"/>
+        </w:rPr>
+      </w:pPr>
+      <w:r>
+        <w:rPr>
+          <w:rFonts w:eastAsiaTheme="minorEastAsia"/>
+        </w:rPr>
+        <w:lastRenderedPageBreak/>
+        <w:t xml:space="preserve">&gt; </w:t>
+      </w:r>
+      <w:proofErr w:type="gramStart"/>
+      <w:r>
+        <w:rPr>
+          <w:rFonts w:eastAsiaTheme="minorEastAsia"/>
+        </w:rPr>
+        <w:t>precis(</w:t>
+      </w:r>
+      <w:proofErr w:type="gramEnd"/>
+      <w:r>
+        <w:rPr>
+          <w:rFonts w:eastAsiaTheme="minorEastAsia"/>
+        </w:rPr>
+        <w:t>m0, depth = 2)</w:t>
+      </w:r>
+    </w:p>
+    <w:p>
+      <w:pPr>
+        <w:rPr>
+          <w:rFonts w:eastAsiaTheme="minorEastAsia"/>
+          <w:b/>
+          <w:bCs/>
+          <w:sz w:val="20"/>
+          <w:szCs w:val="20"/>
+        </w:rPr>
+      </w:pPr>
+      <w:r>
+        <w:rPr>
+          <w:rFonts w:eastAsiaTheme="minorEastAsia"/>
+        </w:rPr>
+        <w:t xml:space="preserve">      </w:t>
+      </w:r>
+      <w:r>
+        <w:rPr>
+          <w:rFonts w:eastAsiaTheme="minorEastAsia"/>
+        </w:rPr>
+        <w:t xml:space="preserve">   </w:t>
+      </w:r>
+      <w:r>
+        <w:rPr>
+          <w:rFonts w:eastAsiaTheme="minorEastAsia"/>
+        </w:rPr>
+        <w:t xml:space="preserve">  </w:t>
+      </w:r>
+      <w:r>
+        <w:rPr>
+          <w:rFonts w:eastAsiaTheme="minorEastAsia"/>
+          <w:b/>
+          <w:bCs/>
+          <w:sz w:val="20"/>
+          <w:szCs w:val="20"/>
+        </w:rPr>
+        <w:t xml:space="preserve">mean   </w:t>
+      </w:r>
+      <w:proofErr w:type="spellStart"/>
+      <w:r>
+        <w:rPr>
+          <w:rFonts w:eastAsiaTheme="minorEastAsia"/>
+          <w:b/>
+          <w:bCs/>
+          <w:sz w:val="20"/>
+          <w:szCs w:val="20"/>
+        </w:rPr>
+        <w:t>sd</w:t>
+      </w:r>
+      <w:proofErr w:type="spellEnd"/>
+      <w:r>
+        <w:rPr>
+          <w:rFonts w:eastAsiaTheme="minorEastAsia"/>
+          <w:b/>
+          <w:bCs/>
+          <w:sz w:val="20"/>
+          <w:szCs w:val="20"/>
+        </w:rPr>
+        <w:t xml:space="preserve">  </w:t>
+      </w:r>
+      <w:r>
+        <w:rPr>
+          <w:rFonts w:eastAsiaTheme="minorEastAsia"/>
+          <w:b/>
+          <w:bCs/>
+          <w:sz w:val="20"/>
+          <w:szCs w:val="20"/>
+        </w:rPr>
+        <w:t xml:space="preserve"> </w:t>
+      </w:r>
+      <w:r>
+        <w:rPr>
+          <w:rFonts w:eastAsiaTheme="minorEastAsia"/>
+          <w:b/>
+          <w:bCs/>
+          <w:sz w:val="20"/>
+          <w:szCs w:val="20"/>
+        </w:rPr>
+        <w:t>5.5</w:t>
+      </w:r>
+      <w:proofErr w:type="gramStart"/>
+      <w:r>
+        <w:rPr>
+          <w:rFonts w:eastAsiaTheme="minorEastAsia"/>
+          <w:b/>
+          <w:bCs/>
+          <w:sz w:val="20"/>
+          <w:szCs w:val="20"/>
+        </w:rPr>
+        <w:t xml:space="preserve">% </w:t>
+      </w:r>
+      <w:r>
+        <w:rPr>
+          <w:rFonts w:eastAsiaTheme="minorEastAsia"/>
+          <w:b/>
+          <w:bCs/>
+          <w:sz w:val="20"/>
+          <w:szCs w:val="20"/>
+        </w:rPr>
+        <w:t xml:space="preserve"> </w:t>
+      </w:r>
+      <w:r>
+        <w:rPr>
+          <w:rFonts w:eastAsiaTheme="minorEastAsia"/>
+          <w:b/>
+          <w:bCs/>
+          <w:sz w:val="20"/>
+          <w:szCs w:val="20"/>
+        </w:rPr>
+        <w:t>94.5</w:t>
+      </w:r>
+      <w:proofErr w:type="gramEnd"/>
+      <w:r>
+        <w:rPr>
+          <w:rFonts w:eastAsiaTheme="minorEastAsia"/>
+          <w:b/>
+          <w:bCs/>
+          <w:sz w:val="20"/>
+          <w:szCs w:val="20"/>
+        </w:rPr>
+        <w:t xml:space="preserve">% </w:t>
+      </w:r>
+      <w:r>
+        <w:rPr>
+          <w:rFonts w:eastAsiaTheme="minorEastAsia"/>
+          <w:b/>
+          <w:bCs/>
+          <w:sz w:val="20"/>
+          <w:szCs w:val="20"/>
+        </w:rPr>
+        <w:t xml:space="preserve"> </w:t>
+      </w:r>
+      <w:proofErr w:type="spellStart"/>
+      <w:r>
+        <w:rPr>
+          <w:rFonts w:eastAsiaTheme="minorEastAsia"/>
+          <w:b/>
+          <w:bCs/>
+          <w:sz w:val="20"/>
+          <w:szCs w:val="20"/>
+        </w:rPr>
+        <w:t>n_eff</w:t>
+      </w:r>
+      <w:proofErr w:type="spellEnd"/>
+      <w:r>
+        <w:rPr>
+          <w:rFonts w:eastAsiaTheme="minorEastAsia"/>
+          <w:b/>
+          <w:bCs/>
+          <w:sz w:val="20"/>
+          <w:szCs w:val="20"/>
+        </w:rPr>
+        <w:t xml:space="preserve"> </w:t>
+      </w:r>
+      <w:r>
+        <w:rPr>
+          <w:rFonts w:eastAsiaTheme="minorEastAsia"/>
+          <w:b/>
+          <w:bCs/>
+          <w:sz w:val="20"/>
+          <w:szCs w:val="20"/>
+        </w:rPr>
+        <w:t xml:space="preserve">   </w:t>
+      </w:r>
+      <w:r>
+        <w:rPr>
+          <w:rFonts w:eastAsiaTheme="minorEastAsia"/>
+          <w:b/>
+          <w:bCs/>
+          <w:sz w:val="20"/>
+          <w:szCs w:val="20"/>
+        </w:rPr>
+        <w:t>Rhat4</w:t>
+      </w:r>
+    </w:p>
+    <w:p>
+      <w:pPr>
+        <w:rPr>
+          <w:rFonts w:eastAsiaTheme="minorEastAsia"/>
+        </w:rPr>
+      </w:pPr>
+      <w:r>
+        <w:rPr>
+          <w:rFonts w:eastAsiaTheme="minorEastAsia"/>
+          <w:b/>
+          <w:bCs/>
+        </w:rPr>
+        <w:t>phi</w:t>
+      </w:r>
+      <w:r>
+        <w:rPr>
+          <w:rFonts w:eastAsiaTheme="minorEastAsia"/>
+        </w:rPr>
+        <w:t xml:space="preserve">   </w:t>
+      </w:r>
+      <w:r>
+        <w:rPr>
+          <w:rFonts w:eastAsiaTheme="minorEastAsia"/>
+        </w:rPr>
+        <w:t xml:space="preserve">  </w:t>
+      </w:r>
+      <w:r>
+        <w:rPr>
+          <w:rFonts w:eastAsiaTheme="minorEastAsia"/>
+        </w:rPr>
+        <w:t xml:space="preserve">0.61 0.07 </w:t>
+      </w:r>
+      <w:proofErr w:type="gramStart"/>
+      <w:r>
+        <w:rPr>
+          <w:rFonts w:eastAsiaTheme="minorEastAsia"/>
+        </w:rPr>
+        <w:t>0.49  0.73</w:t>
+      </w:r>
+      <w:proofErr w:type="gramEnd"/>
+      <w:r>
+        <w:rPr>
+          <w:rFonts w:eastAsiaTheme="minorEastAsia"/>
+        </w:rPr>
+        <w:t xml:space="preserve">  1373     1</w:t>
+      </w:r>
+    </w:p>
+    <w:p>
+      <w:pPr>
+        <w:rPr>
+          <w:rFonts w:eastAsiaTheme="minorEastAsia"/>
+        </w:rPr>
+      </w:pPr>
+      <w:r>
+        <w:rPr>
+          <w:rFonts w:eastAsiaTheme="minorEastAsia"/>
+          <w:b/>
+          <w:bCs/>
+        </w:rPr>
+        <w:t>alpha</w:t>
+      </w:r>
+      <w:r>
+        <w:rPr>
+          <w:rFonts w:eastAsiaTheme="minorEastAsia"/>
+        </w:rPr>
+        <w:t xml:space="preserve"> 6.42 0.14 </w:t>
+      </w:r>
+      <w:proofErr w:type="gramStart"/>
+      <w:r>
+        <w:rPr>
+          <w:rFonts w:eastAsiaTheme="minorEastAsia"/>
+        </w:rPr>
+        <w:t>6.20  6.64</w:t>
+      </w:r>
+      <w:proofErr w:type="gramEnd"/>
+      <w:r>
+        <w:rPr>
+          <w:rFonts w:eastAsiaTheme="minorEastAsia"/>
+        </w:rPr>
+        <w:t xml:space="preserve">  1166     1</w:t>
+      </w:r>
+    </w:p>
+    <w:p>
+      <w:pPr>
+        <w:rPr>
+          <w:rFonts w:eastAsiaTheme="minorEastAsia"/>
+        </w:rPr>
+      </w:pPr>
+    </w:p>
+    <w:p>
+      <w:pPr>
+        <w:rPr>
+          <w:rFonts w:eastAsiaTheme="minorEastAsia"/>
+        </w:rPr>
+      </w:pPr>
+      <w:r>
+        <w:rPr>
+          <w:rFonts w:eastAsiaTheme="minorEastAsia"/>
+        </w:rPr>
+        <w:t xml:space="preserve">&gt; </w:t>
+      </w:r>
+      <w:proofErr w:type="gramStart"/>
+      <w:r>
+        <w:rPr>
+          <w:rFonts w:eastAsiaTheme="minorEastAsia"/>
+        </w:rPr>
+        <w:t>precis(</w:t>
+      </w:r>
+      <w:proofErr w:type="gramEnd"/>
+      <w:r>
+        <w:rPr>
+          <w:rFonts w:eastAsiaTheme="minorEastAsia"/>
+        </w:rPr>
+        <w:t>m2, depth = 2)</w:t>
+      </w:r>
+    </w:p>
+    <w:p>
+      <w:pPr>
+        <w:rPr>
+          <w:rFonts w:eastAsiaTheme="minorEastAsia"/>
+          <w:b/>
+          <w:bCs/>
+          <w:sz w:val="20"/>
+          <w:szCs w:val="20"/>
+        </w:rPr>
+      </w:pPr>
+      <w:r>
+        <w:rPr>
+          <w:rFonts w:eastAsiaTheme="minorEastAsia"/>
+        </w:rPr>
+        <w:t xml:space="preserve">          </w:t>
+      </w:r>
+      <w:r>
+        <w:rPr>
+          <w:rFonts w:eastAsiaTheme="minorEastAsia"/>
+        </w:rPr>
+        <w:t xml:space="preserve">     </w:t>
+      </w:r>
+      <w:r>
+        <w:rPr>
+          <w:rFonts w:eastAsiaTheme="minorEastAsia"/>
+        </w:rPr>
+        <w:t xml:space="preserve">   </w:t>
+      </w:r>
+      <w:r>
+        <w:rPr>
+          <w:rFonts w:eastAsiaTheme="minorEastAsia"/>
+        </w:rPr>
+        <w:t xml:space="preserve"> </w:t>
+      </w:r>
+      <w:r>
+        <w:rPr>
+          <w:rFonts w:eastAsiaTheme="minorEastAsia"/>
+          <w:b/>
+          <w:bCs/>
+          <w:sz w:val="20"/>
+          <w:szCs w:val="20"/>
+        </w:rPr>
+        <w:t xml:space="preserve">mean   </w:t>
+      </w:r>
+      <w:proofErr w:type="spellStart"/>
+      <w:r>
+        <w:rPr>
+          <w:rFonts w:eastAsiaTheme="minorEastAsia"/>
+          <w:b/>
+          <w:bCs/>
+          <w:sz w:val="20"/>
+          <w:szCs w:val="20"/>
+        </w:rPr>
+        <w:t>sd</w:t>
+      </w:r>
+      <w:proofErr w:type="spellEnd"/>
+      <w:r>
+        <w:rPr>
+          <w:rFonts w:eastAsiaTheme="minorEastAsia"/>
+          <w:b/>
+          <w:bCs/>
+          <w:sz w:val="20"/>
+          <w:szCs w:val="20"/>
+        </w:rPr>
+        <w:t xml:space="preserve">  </w:t>
+      </w:r>
+      <w:r>
+        <w:rPr>
+          <w:rFonts w:eastAsiaTheme="minorEastAsia"/>
+          <w:b/>
+          <w:bCs/>
+          <w:sz w:val="20"/>
+          <w:szCs w:val="20"/>
+        </w:rPr>
+        <w:t xml:space="preserve"> </w:t>
+      </w:r>
+      <w:r>
+        <w:rPr>
+          <w:rFonts w:eastAsiaTheme="minorEastAsia"/>
+          <w:b/>
+          <w:bCs/>
+          <w:sz w:val="20"/>
+          <w:szCs w:val="20"/>
+        </w:rPr>
+        <w:t xml:space="preserve"> </w:t>
+      </w:r>
+      <w:r>
+        <w:rPr>
+          <w:rFonts w:eastAsiaTheme="minorEastAsia"/>
+          <w:b/>
+          <w:bCs/>
+          <w:sz w:val="20"/>
+          <w:szCs w:val="20"/>
+        </w:rPr>
+        <w:t>5.5% 94.5</w:t>
+      </w:r>
+      <w:proofErr w:type="gramStart"/>
+      <w:r>
+        <w:rPr>
+          <w:rFonts w:eastAsiaTheme="minorEastAsia"/>
+          <w:b/>
+          <w:bCs/>
+          <w:sz w:val="20"/>
+          <w:szCs w:val="20"/>
+        </w:rPr>
+        <w:t xml:space="preserve">% </w:t>
+      </w:r>
+      <w:r>
+        <w:rPr>
+          <w:rFonts w:eastAsiaTheme="minorEastAsia"/>
+          <w:b/>
+          <w:bCs/>
+          <w:sz w:val="20"/>
+          <w:szCs w:val="20"/>
+        </w:rPr>
+        <w:t xml:space="preserve"> </w:t>
+      </w:r>
+      <w:proofErr w:type="spellStart"/>
+      <w:r>
+        <w:rPr>
+          <w:rFonts w:eastAsiaTheme="minorEastAsia"/>
+          <w:b/>
+          <w:bCs/>
+          <w:sz w:val="20"/>
+          <w:szCs w:val="20"/>
+        </w:rPr>
+        <w:t>n</w:t>
+      </w:r>
+      <w:proofErr w:type="gramEnd"/>
+      <w:r>
+        <w:rPr>
+          <w:rFonts w:eastAsiaTheme="minorEastAsia"/>
+          <w:b/>
+          <w:bCs/>
+          <w:sz w:val="20"/>
+          <w:szCs w:val="20"/>
+        </w:rPr>
+        <w:t>_eff</w:t>
+      </w:r>
+      <w:proofErr w:type="spellEnd"/>
+      <w:r>
+        <w:rPr>
+          <w:rFonts w:eastAsiaTheme="minorEastAsia"/>
+          <w:b/>
+          <w:bCs/>
+          <w:sz w:val="20"/>
+          <w:szCs w:val="20"/>
+        </w:rPr>
+        <w:t xml:space="preserve"> </w:t>
+      </w:r>
+      <w:r>
+        <w:rPr>
+          <w:rFonts w:eastAsiaTheme="minorEastAsia"/>
+          <w:b/>
+          <w:bCs/>
+          <w:sz w:val="20"/>
+          <w:szCs w:val="20"/>
+        </w:rPr>
+        <w:t xml:space="preserve">   </w:t>
+      </w:r>
+      <w:r>
+        <w:rPr>
+          <w:rFonts w:eastAsiaTheme="minorEastAsia"/>
+          <w:b/>
+          <w:bCs/>
+          <w:sz w:val="20"/>
+          <w:szCs w:val="20"/>
+        </w:rPr>
+        <w:t>Rhat4</w:t>
+      </w:r>
+    </w:p>
+    <w:p>
+      <w:pPr>
+        <w:rPr>
+          <w:rFonts w:eastAsiaTheme="minorEastAsia"/>
+        </w:rPr>
+      </w:pPr>
+      <w:r>
+        <w:rPr>
+          <w:rFonts w:eastAsiaTheme="minorEastAsia"/>
+          <w:b/>
+          <w:bCs/>
+        </w:rPr>
+        <w:t>phi</w:t>
+      </w:r>
+      <w:r>
+        <w:rPr>
+          <w:rFonts w:eastAsiaTheme="minorEastAsia"/>
+        </w:rPr>
+        <w:t xml:space="preserve">       </w:t>
+      </w:r>
+      <w:r>
+        <w:rPr>
+          <w:rFonts w:eastAsiaTheme="minorEastAsia"/>
+        </w:rPr>
+        <w:t xml:space="preserve">      </w:t>
+      </w:r>
+      <w:r>
+        <w:rPr>
+          <w:rFonts w:eastAsiaTheme="minorEastAsia"/>
+        </w:rPr>
+        <w:t xml:space="preserve">0.66 0.08 </w:t>
+      </w:r>
+      <w:proofErr w:type="gramStart"/>
+      <w:r>
+        <w:rPr>
+          <w:rFonts w:eastAsiaTheme="minorEastAsia"/>
+        </w:rPr>
+        <w:t>0.54  0.80</w:t>
+      </w:r>
+      <w:proofErr w:type="gramEnd"/>
+      <w:r>
+        <w:rPr>
+          <w:rFonts w:eastAsiaTheme="minorEastAsia"/>
+        </w:rPr>
+        <w:t xml:space="preserve">  1803     1</w:t>
+      </w:r>
+    </w:p>
+    <w:p>
+      <w:pPr>
+        <w:rPr>
+          <w:rFonts w:eastAsiaTheme="minorEastAsia"/>
+        </w:rPr>
+      </w:pPr>
+      <w:proofErr w:type="spellStart"/>
+      <w:r>
+        <w:rPr>
+          <w:rFonts w:eastAsiaTheme="minorEastAsia"/>
+          <w:b/>
+          <w:bCs/>
+        </w:rPr>
+        <w:t>a_</w:t>
+      </w:r>
+      <w:proofErr w:type="gramStart"/>
+      <w:r>
+        <w:rPr>
+          <w:rFonts w:eastAsiaTheme="minorEastAsia"/>
+          <w:b/>
+          <w:bCs/>
+        </w:rPr>
+        <w:t>acap</w:t>
+      </w:r>
+      <w:proofErr w:type="spellEnd"/>
+      <w:r>
+        <w:rPr>
+          <w:rFonts w:eastAsiaTheme="minorEastAsia"/>
+          <w:b/>
+          <w:bCs/>
+        </w:rPr>
+        <w:t>[</w:t>
+      </w:r>
+      <w:proofErr w:type="gramEnd"/>
+      <w:r>
+        <w:rPr>
+          <w:rFonts w:eastAsiaTheme="minorEastAsia"/>
+          <w:b/>
+          <w:bCs/>
+        </w:rPr>
+        <w:t>1]</w:t>
+      </w:r>
+      <w:r>
+        <w:rPr>
+          <w:rFonts w:eastAsiaTheme="minorEastAsia"/>
+        </w:rPr>
+        <w:t xml:space="preserve"> 6.76 0.17 6.49  7.04  2127     1</w:t>
+      </w:r>
+    </w:p>
+    <w:p>
+      <w:pPr>
+        <w:rPr>
+          <w:rFonts w:eastAsiaTheme="minorEastAsia"/>
+        </w:rPr>
+      </w:pPr>
+      <w:proofErr w:type="spellStart"/>
+      <w:r>
+        <w:rPr>
+          <w:rFonts w:eastAsiaTheme="minorEastAsia"/>
+          <w:b/>
+          <w:bCs/>
+        </w:rPr>
+        <w:t>a_</w:t>
+      </w:r>
+      <w:proofErr w:type="gramStart"/>
+      <w:r>
+        <w:rPr>
+          <w:rFonts w:eastAsiaTheme="minorEastAsia"/>
+          <w:b/>
+          <w:bCs/>
+        </w:rPr>
+        <w:t>acap</w:t>
+      </w:r>
+      <w:proofErr w:type="spellEnd"/>
+      <w:r>
+        <w:rPr>
+          <w:rFonts w:eastAsiaTheme="minorEastAsia"/>
+          <w:b/>
+          <w:bCs/>
+        </w:rPr>
+        <w:t>[</w:t>
+      </w:r>
+      <w:proofErr w:type="gramEnd"/>
+      <w:r>
+        <w:rPr>
+          <w:rFonts w:eastAsiaTheme="minorEastAsia"/>
+          <w:b/>
+          <w:bCs/>
+        </w:rPr>
+        <w:t>2]</w:t>
+      </w:r>
+      <w:r>
+        <w:rPr>
+          <w:rFonts w:eastAsiaTheme="minorEastAsia"/>
+        </w:rPr>
+        <w:t xml:space="preserve"> 5.68 0.21 5.36  6.01  2241     1</w:t>
+      </w:r>
+    </w:p>
+    <w:p>
+      <w:pPr>
+        <w:rPr>
+          <w:rFonts w:eastAsiaTheme="minorEastAsia"/>
+        </w:rPr>
+      </w:pPr>
+      <w:proofErr w:type="spellStart"/>
+      <w:r>
+        <w:rPr>
+          <w:rFonts w:eastAsiaTheme="minorEastAsia"/>
+          <w:b/>
+          <w:bCs/>
+        </w:rPr>
+        <w:t>a_</w:t>
+      </w:r>
+      <w:proofErr w:type="gramStart"/>
+      <w:r>
+        <w:rPr>
+          <w:rFonts w:eastAsiaTheme="minorEastAsia"/>
+          <w:b/>
+          <w:bCs/>
+        </w:rPr>
+        <w:t>acap</w:t>
+      </w:r>
+      <w:proofErr w:type="spellEnd"/>
+      <w:r>
+        <w:rPr>
+          <w:rFonts w:eastAsiaTheme="minorEastAsia"/>
+          <w:b/>
+          <w:bCs/>
+        </w:rPr>
+        <w:t>[</w:t>
+      </w:r>
+      <w:proofErr w:type="gramEnd"/>
+      <w:r>
+        <w:rPr>
+          <w:rFonts w:eastAsiaTheme="minorEastAsia"/>
+          <w:b/>
+          <w:bCs/>
+        </w:rPr>
+        <w:t>3]</w:t>
+      </w:r>
+      <w:r>
+        <w:rPr>
+          <w:rFonts w:eastAsiaTheme="minorEastAsia"/>
+        </w:rPr>
+        <w:t xml:space="preserve"> 5.86 0.37 5.31  6.50  2124     1</w:t>
+      </w:r>
+    </w:p>
+    <w:p>
+      <w:pPr>
+        <w:rPr>
+          <w:rFonts w:eastAsiaTheme="minorEastAsia"/>
+        </w:rPr>
+      </w:pPr>
+    </w:p>
+    <w:p>
+      <w:pPr>
+        <w:rPr>
+          <w:rFonts w:eastAsiaTheme="minorEastAsia"/>
+        </w:rPr>
+      </w:pPr>
+    </w:p>
+    <w:p>
+      <w:pPr>
+        <w:rPr>
+          <w:rFonts w:eastAsiaTheme="minorEastAsia"/>
+        </w:rPr>
+      </w:pPr>
+    </w:p>
+    <w:p>
+      <w:pPr>
+        <w:rPr>
+          <w:rFonts w:eastAsiaTheme="minorEastAsia"/>
+        </w:rPr>
+      </w:pPr>
+    </w:p>
+    <w:p>
+      <w:pPr>
+        <w:rPr>
+          <w:rFonts w:eastAsiaTheme="minorEastAsia"/>
+        </w:rPr>
+      </w:pPr>
+    </w:p>
+    <w:p>
+      <w:pPr>
+        <w:rPr>
+          <w:rFonts w:eastAsiaTheme="minorEastAsia"/>
+        </w:rPr>
+      </w:pPr>
+    </w:p>
+    <w:p>
+      <w:pPr>
+        <w:rPr>
+          <w:rFonts w:eastAsiaTheme="minorEastAsia"/>
+        </w:rPr>
+      </w:pPr>
+    </w:p>
+    <w:p>
+      <w:pPr>
+        <w:rPr>
+          <w:rFonts w:eastAsiaTheme="minorEastAsia"/>
+        </w:rPr>
+      </w:pPr>
+    </w:p>
+    <w:p>
+      <w:pPr>
+        <w:rPr>
+          <w:rFonts w:eastAsiaTheme="minorEastAsia"/>
+        </w:rPr>
+      </w:pPr>
+    </w:p>
+    <w:p>
+      <w:pPr>
+        <w:rPr>
+          <w:rFonts w:eastAsiaTheme="minorEastAsia"/>
+        </w:rPr>
+      </w:pPr>
+    </w:p>
+    <w:p>
+      <w:pPr>
+        <w:rPr>
+          <w:rFonts w:eastAsiaTheme="minorEastAsia"/>
+        </w:rPr>
+      </w:pPr>
+    </w:p>
+    <w:p>
+      <w:pPr>
+        <w:rPr>
+          <w:rFonts w:eastAsiaTheme="minorEastAsia"/>
+        </w:rPr>
+      </w:pPr>
+    </w:p>
+    <w:p>
+      <w:pPr>
+        <w:rPr>
+          <w:rFonts w:eastAsiaTheme="minorEastAsia"/>
+        </w:rPr>
+      </w:pPr>
+    </w:p>
+    <w:p>
+      <w:pPr>
+        <w:rPr>
+          <w:rFonts w:eastAsiaTheme="minorEastAsia"/>
+        </w:rPr>
+      </w:pPr>
+    </w:p>
+    <w:p>
+      <w:pPr>
+        <w:rPr>
+          <w:rFonts w:eastAsiaTheme="minorEastAsia"/>
+        </w:rPr>
+      </w:pPr>
+    </w:p>
+    <w:p>
+      <w:pPr>
+        <w:rPr>
+          <w:rFonts w:eastAsiaTheme="minorEastAsia"/>
+        </w:rPr>
+      </w:pPr>
+    </w:p>
+    <w:p>
+      <w:pPr>
+        <w:rPr>
+          <w:rFonts w:eastAsiaTheme="minorEastAsia"/>
+        </w:rPr>
+      </w:pPr>
+    </w:p>
+    <w:p>
+      <w:pPr>
+        <w:rPr>
+          <w:rFonts w:eastAsiaTheme="minorEastAsia"/>
+        </w:rPr>
+      </w:pPr>
+    </w:p>
+    <w:p>
+      <w:pPr>
+        <w:rPr>
+          <w:rFonts w:eastAsiaTheme="minorEastAsia"/>
+        </w:rPr>
+      </w:pPr>
+    </w:p>
+    <w:p>
+      <w:pPr>
+        <w:rPr>
+          <w:rFonts w:eastAsiaTheme="minorEastAsia"/>
+        </w:rPr>
+      </w:pPr>
+    </w:p>
+    <w:p>
+      <w:pPr>
+        <w:rPr>
+          <w:rFonts w:eastAsiaTheme="minorEastAsia"/>
+        </w:rPr>
+      </w:pPr>
+    </w:p>
+    <w:p>
+      <w:pPr>
+        <w:rPr>
+          <w:rFonts w:eastAsiaTheme="minorEastAsia"/>
+        </w:rPr>
+      </w:pPr>
+    </w:p>
+    <w:p>
+      <w:pPr>
+        <w:rPr>
+          <w:rFonts w:eastAsiaTheme="minorEastAsia"/>
+        </w:rPr>
+      </w:pPr>
+    </w:p>
+    <w:p>
+      <w:pPr>
+        <w:rPr>
+          <w:rFonts w:eastAsiaTheme="minorEastAsia"/>
+        </w:rPr>
+      </w:pPr>
+    </w:p>
+    <w:p>
+      <w:pPr>
+        <w:rPr>
+          <w:rFonts w:eastAsiaTheme="minorEastAsia"/>
+        </w:rPr>
+      </w:pPr>
+    </w:p>
+    <w:p>
+      <w:pPr>
+        <w:rPr>
+          <w:rFonts w:eastAsiaTheme="minorEastAsia"/>
+        </w:rPr>
+      </w:pPr>
+    </w:p>
+    <w:p>
+      <w:pPr>
+        <w:rPr>
+          <w:rFonts w:eastAsiaTheme="minorEastAsia"/>
+        </w:rPr>
+      </w:pPr>
+    </w:p>
+    <w:p>
+      <w:pPr>
+        <w:rPr>
+          <w:rFonts w:eastAsiaTheme="minorEastAsia"/>
+        </w:rPr>
+      </w:pPr>
+    </w:p>
+    <w:p>
+      <w:pPr>
+        <w:rPr>
+          <w:rFonts w:eastAsiaTheme="minorEastAsia"/>
+        </w:rPr>
+      </w:pPr>
+    </w:p>
+    <w:p>
+      <w:pPr>
+        <w:rPr>
+          <w:rFonts w:eastAsiaTheme="minorEastAsia"/>
+        </w:rPr>
+      </w:pPr>
+    </w:p>
+    <w:p>
+      <w:pPr>
+        <w:rPr>
+          <w:rFonts w:eastAsiaTheme="minorEastAsia"/>
+        </w:rPr>
+      </w:pPr>
+    </w:p>
+    <w:p>
+      <w:pPr>
+        <w:rPr>
+          <w:rFonts w:eastAsiaTheme="minorEastAsia"/>
+        </w:rPr>
+      </w:pPr>
+    </w:p>
+    <w:p>
+      <w:pPr>
+        <w:rPr>
+          <w:rFonts w:eastAsiaTheme="minorEastAsia"/>
+        </w:rPr>
+      </w:pPr>
+    </w:p>
+    <w:p>
+      <w:pPr>
+        <w:rPr>
+          <w:rFonts w:eastAsiaTheme="minorEastAsia"/>
+        </w:rPr>
+      </w:pPr>
+      <w:r>
+        <w:rPr>
+          <w:rFonts w:eastAsiaTheme="minorEastAsia"/>
+        </w:rPr>
+        <w:t xml:space="preserve">&gt; </w:t>
+      </w:r>
+      <w:proofErr w:type="gramStart"/>
+      <w:r>
+        <w:rPr>
+          <w:rFonts w:eastAsiaTheme="minorEastAsia"/>
+        </w:rPr>
+        <w:t>precis(</w:t>
+      </w:r>
+      <w:proofErr w:type="gramEnd"/>
+      <w:r>
+        <w:rPr>
+          <w:rFonts w:eastAsiaTheme="minorEastAsia"/>
+        </w:rPr>
+        <w:t>m1, depth = 2)</w:t>
+      </w:r>
+    </w:p>
+    <w:p>
+      <w:pPr>
+        <w:rPr>
+          <w:rFonts w:eastAsiaTheme="minorEastAsia"/>
+          <w:b/>
+          <w:bCs/>
+          <w:sz w:val="20"/>
+          <w:szCs w:val="20"/>
+        </w:rPr>
+      </w:pPr>
+      <w:r>
+        <w:rPr>
+          <w:rFonts w:eastAsiaTheme="minorEastAsia"/>
+        </w:rPr>
+        <w:t xml:space="preserve">          </w:t>
+      </w:r>
+      <w:r>
+        <w:rPr>
+          <w:rFonts w:eastAsiaTheme="minorEastAsia"/>
+        </w:rPr>
+        <w:t xml:space="preserve">       </w:t>
+      </w:r>
+      <w:r>
+        <w:rPr>
+          <w:rFonts w:eastAsiaTheme="minorEastAsia"/>
+          <w:b/>
+          <w:bCs/>
+          <w:sz w:val="20"/>
+          <w:szCs w:val="20"/>
+        </w:rPr>
+        <w:t xml:space="preserve">mean   </w:t>
+      </w:r>
+      <w:proofErr w:type="spellStart"/>
+      <w:r>
+        <w:rPr>
+          <w:rFonts w:eastAsiaTheme="minorEastAsia"/>
+          <w:b/>
+          <w:bCs/>
+          <w:sz w:val="20"/>
+          <w:szCs w:val="20"/>
+        </w:rPr>
+        <w:t>sd</w:t>
+      </w:r>
+      <w:proofErr w:type="spellEnd"/>
+      <w:r>
+        <w:rPr>
+          <w:rFonts w:eastAsiaTheme="minorEastAsia"/>
+          <w:b/>
+          <w:bCs/>
+          <w:sz w:val="20"/>
+          <w:szCs w:val="20"/>
+        </w:rPr>
+        <w:t xml:space="preserve"> </w:t>
+      </w:r>
+      <w:r>
+        <w:rPr>
+          <w:rFonts w:eastAsiaTheme="minorEastAsia"/>
+          <w:b/>
+          <w:bCs/>
+          <w:sz w:val="20"/>
+          <w:szCs w:val="20"/>
+        </w:rPr>
+        <w:t xml:space="preserve"> </w:t>
+      </w:r>
+      <w:r>
+        <w:rPr>
+          <w:rFonts w:eastAsiaTheme="minorEastAsia"/>
+          <w:b/>
+          <w:bCs/>
+          <w:sz w:val="20"/>
+          <w:szCs w:val="20"/>
+        </w:rPr>
+        <w:t xml:space="preserve">    </w:t>
+      </w:r>
+      <w:r>
+        <w:rPr>
+          <w:rFonts w:eastAsiaTheme="minorEastAsia"/>
+          <w:b/>
+          <w:bCs/>
+          <w:sz w:val="20"/>
+          <w:szCs w:val="20"/>
+        </w:rPr>
+        <w:t xml:space="preserve">5.5% 94.5% </w:t>
+      </w:r>
+      <w:proofErr w:type="spellStart"/>
+      <w:r>
+        <w:rPr>
+          <w:rFonts w:eastAsiaTheme="minorEastAsia"/>
+          <w:b/>
+          <w:bCs/>
+          <w:sz w:val="20"/>
+          <w:szCs w:val="20"/>
+        </w:rPr>
+        <w:t>n_</w:t>
+      </w:r>
+      <w:proofErr w:type="gramStart"/>
+      <w:r>
+        <w:rPr>
+          <w:rFonts w:eastAsiaTheme="minorEastAsia"/>
+          <w:b/>
+          <w:bCs/>
+          <w:sz w:val="20"/>
+          <w:szCs w:val="20"/>
+        </w:rPr>
+        <w:t>eff</w:t>
+      </w:r>
+      <w:proofErr w:type="spellEnd"/>
+      <w:proofErr w:type="gramEnd"/>
+      <w:r>
+        <w:rPr>
+          <w:rFonts w:eastAsiaTheme="minorEastAsia"/>
+          <w:b/>
+          <w:bCs/>
+          <w:sz w:val="20"/>
+          <w:szCs w:val="20"/>
+        </w:rPr>
+        <w:t xml:space="preserve"> </w:t>
+      </w:r>
+      <w:r>
+        <w:rPr>
+          <w:rFonts w:eastAsiaTheme="minorEastAsia"/>
+          <w:b/>
+          <w:bCs/>
+          <w:sz w:val="20"/>
+          <w:szCs w:val="20"/>
+        </w:rPr>
+        <w:t xml:space="preserve">   </w:t>
+      </w:r>
+      <w:r>
+        <w:rPr>
+          <w:rFonts w:eastAsiaTheme="minorEastAsia"/>
+          <w:b/>
+          <w:bCs/>
+          <w:sz w:val="20"/>
+          <w:szCs w:val="20"/>
+        </w:rPr>
+        <w:t>Rhat4</w:t>
+      </w:r>
+    </w:p>
+    <w:p>
+      <w:pPr>
+        <w:rPr>
+          <w:rFonts w:eastAsiaTheme="minorEastAsia"/>
+        </w:rPr>
+      </w:pPr>
+      <w:r>
+        <w:rPr>
+          <w:rFonts w:eastAsiaTheme="minorEastAsia"/>
+          <w:b/>
+          <w:bCs/>
+        </w:rPr>
+        <w:t>phi</w:t>
+      </w:r>
+      <w:r>
+        <w:rPr>
+          <w:rFonts w:eastAsiaTheme="minorEastAsia"/>
+        </w:rPr>
+        <w:t xml:space="preserve">       </w:t>
+      </w:r>
+      <w:r>
+        <w:rPr>
+          <w:rFonts w:eastAsiaTheme="minorEastAsia"/>
+        </w:rPr>
+        <w:t xml:space="preserve">     </w:t>
+      </w:r>
+      <w:r>
+        <w:rPr>
+          <w:rFonts w:eastAsiaTheme="minorEastAsia"/>
+        </w:rPr>
+        <w:t xml:space="preserve">0.73 0.09 </w:t>
+      </w:r>
+      <w:proofErr w:type="gramStart"/>
+      <w:r>
+        <w:rPr>
+          <w:rFonts w:eastAsiaTheme="minorEastAsia"/>
+        </w:rPr>
+        <w:t>0.60  0.89</w:t>
+      </w:r>
+      <w:proofErr w:type="gramEnd"/>
+      <w:r>
+        <w:rPr>
+          <w:rFonts w:eastAsiaTheme="minorEastAsia"/>
+        </w:rPr>
+        <w:t xml:space="preserve">  2577     1</w:t>
+      </w:r>
+    </w:p>
+    <w:p>
+      <w:pPr>
+        <w:rPr>
+          <w:rFonts w:eastAsiaTheme="minorEastAsia"/>
+        </w:rPr>
+      </w:pPr>
+      <w:proofErr w:type="spellStart"/>
+      <w:r>
+        <w:rPr>
+          <w:rFonts w:eastAsiaTheme="minorEastAsia"/>
+          <w:b/>
+          <w:bCs/>
+        </w:rPr>
+        <w:t>a_</w:t>
+      </w:r>
+      <w:proofErr w:type="gramStart"/>
+      <w:r>
+        <w:rPr>
+          <w:rFonts w:eastAsiaTheme="minorEastAsia"/>
+          <w:b/>
+          <w:bCs/>
+        </w:rPr>
+        <w:t>cplx</w:t>
+      </w:r>
+      <w:proofErr w:type="spellEnd"/>
+      <w:r>
+        <w:rPr>
+          <w:rFonts w:eastAsiaTheme="minorEastAsia"/>
+          <w:b/>
+          <w:bCs/>
+        </w:rPr>
+        <w:t>[</w:t>
+      </w:r>
+      <w:proofErr w:type="gramEnd"/>
+      <w:r>
+        <w:rPr>
+          <w:rFonts w:eastAsiaTheme="minorEastAsia"/>
+          <w:b/>
+          <w:bCs/>
+        </w:rPr>
+        <w:t>1]</w:t>
+      </w:r>
+      <w:r>
+        <w:rPr>
+          <w:rFonts w:eastAsiaTheme="minorEastAsia"/>
+        </w:rPr>
+        <w:t xml:space="preserve"> 5.75 0.16 5.50  6.00  2375     1</w:t>
+      </w:r>
+    </w:p>
+    <w:p>
+      <w:pPr>
+        <w:rPr>
+          <w:rFonts w:eastAsiaTheme="minorEastAsia"/>
+        </w:rPr>
+      </w:pPr>
+      <w:proofErr w:type="spellStart"/>
+      <w:r>
+        <w:rPr>
+          <w:rFonts w:eastAsiaTheme="minorEastAsia"/>
+          <w:b/>
+          <w:bCs/>
+        </w:rPr>
+        <w:t>a_</w:t>
+      </w:r>
+      <w:proofErr w:type="gramStart"/>
+      <w:r>
+        <w:rPr>
+          <w:rFonts w:eastAsiaTheme="minorEastAsia"/>
+          <w:b/>
+          <w:bCs/>
+        </w:rPr>
+        <w:t>cplx</w:t>
+      </w:r>
+      <w:proofErr w:type="spellEnd"/>
+      <w:r>
+        <w:rPr>
+          <w:rFonts w:eastAsiaTheme="minorEastAsia"/>
+          <w:b/>
+          <w:bCs/>
+        </w:rPr>
+        <w:t>[</w:t>
+      </w:r>
+      <w:proofErr w:type="gramEnd"/>
+      <w:r>
+        <w:rPr>
+          <w:rFonts w:eastAsiaTheme="minorEastAsia"/>
+          <w:b/>
+          <w:bCs/>
+        </w:rPr>
+        <w:t>2]</w:t>
+      </w:r>
+      <w:r>
+        <w:rPr>
+          <w:rFonts w:eastAsiaTheme="minorEastAsia"/>
+        </w:rPr>
+        <w:t xml:space="preserve"> 6.51 0.59 5.66  7.49  1657     1</w:t>
+      </w:r>
+    </w:p>
+    <w:p>
+      <w:pPr>
+        <w:rPr>
+          <w:rFonts w:eastAsiaTheme="minorEastAsia"/>
+        </w:rPr>
+      </w:pPr>
+      <w:proofErr w:type="spellStart"/>
+      <w:r>
+        <w:rPr>
+          <w:rFonts w:eastAsiaTheme="minorEastAsia"/>
+          <w:b/>
+          <w:bCs/>
+        </w:rPr>
+        <w:t>a_</w:t>
+      </w:r>
+      <w:proofErr w:type="gramStart"/>
+      <w:r>
+        <w:rPr>
+          <w:rFonts w:eastAsiaTheme="minorEastAsia"/>
+          <w:b/>
+          <w:bCs/>
+        </w:rPr>
+        <w:t>cplx</w:t>
+      </w:r>
+      <w:proofErr w:type="spellEnd"/>
+      <w:r>
+        <w:rPr>
+          <w:rFonts w:eastAsiaTheme="minorEastAsia"/>
+          <w:b/>
+          <w:bCs/>
+        </w:rPr>
+        <w:t>[</w:t>
+      </w:r>
+      <w:proofErr w:type="gramEnd"/>
+      <w:r>
+        <w:rPr>
+          <w:rFonts w:eastAsiaTheme="minorEastAsia"/>
+          <w:b/>
+          <w:bCs/>
+        </w:rPr>
+        <w:t>3]</w:t>
+      </w:r>
+      <w:r>
+        <w:rPr>
+          <w:rFonts w:eastAsiaTheme="minorEastAsia"/>
+        </w:rPr>
+        <w:t xml:space="preserve"> 6.13 0.35 5.61  6.72  2187     1</w:t>
+      </w:r>
+    </w:p>
+    <w:p>
+      <w:pPr>
+        <w:rPr>
+          <w:rFonts w:eastAsiaTheme="minorEastAsia"/>
+        </w:rPr>
+      </w:pPr>
+      <w:proofErr w:type="spellStart"/>
+      <w:r>
+        <w:rPr>
+          <w:rFonts w:eastAsiaTheme="minorEastAsia"/>
+          <w:b/>
+          <w:bCs/>
+        </w:rPr>
+        <w:t>a_</w:t>
+      </w:r>
+      <w:proofErr w:type="gramStart"/>
+      <w:r>
+        <w:rPr>
+          <w:rFonts w:eastAsiaTheme="minorEastAsia"/>
+          <w:b/>
+          <w:bCs/>
+        </w:rPr>
+        <w:t>cplx</w:t>
+      </w:r>
+      <w:proofErr w:type="spellEnd"/>
+      <w:r>
+        <w:rPr>
+          <w:rFonts w:eastAsiaTheme="minorEastAsia"/>
+          <w:b/>
+          <w:bCs/>
+        </w:rPr>
+        <w:t>[</w:t>
+      </w:r>
+      <w:proofErr w:type="gramEnd"/>
+      <w:r>
+        <w:rPr>
+          <w:rFonts w:eastAsiaTheme="minorEastAsia"/>
+          <w:b/>
+          <w:bCs/>
+        </w:rPr>
+        <w:t>4]</w:t>
+      </w:r>
+      <w:r>
+        <w:rPr>
+          <w:rFonts w:eastAsiaTheme="minorEastAsia"/>
+        </w:rPr>
+        <w:t xml:space="preserve"> 7.15 0.28 6.75  7.60  2572     1</w:t>
+      </w:r>
+    </w:p>
+    <w:p>
+      <w:pPr>
+        <w:rPr>
+          <w:rFonts w:eastAsiaTheme="minorEastAsia"/>
+        </w:rPr>
+      </w:pPr>
+      <w:proofErr w:type="spellStart"/>
+      <w:r>
+        <w:rPr>
+          <w:rFonts w:eastAsiaTheme="minorEastAsia"/>
+          <w:b/>
+          <w:bCs/>
+        </w:rPr>
+        <w:t>a_</w:t>
+      </w:r>
+      <w:proofErr w:type="gramStart"/>
+      <w:r>
+        <w:rPr>
+          <w:rFonts w:eastAsiaTheme="minorEastAsia"/>
+          <w:b/>
+          <w:bCs/>
+        </w:rPr>
+        <w:t>cplx</w:t>
+      </w:r>
+      <w:proofErr w:type="spellEnd"/>
+      <w:r>
+        <w:rPr>
+          <w:rFonts w:eastAsiaTheme="minorEastAsia"/>
+          <w:b/>
+          <w:bCs/>
+        </w:rPr>
+        <w:t>[</w:t>
+      </w:r>
+      <w:proofErr w:type="gramEnd"/>
+      <w:r>
+        <w:rPr>
+          <w:rFonts w:eastAsiaTheme="minorEastAsia"/>
+          <w:b/>
+          <w:bCs/>
+        </w:rPr>
+        <w:t>5]</w:t>
+      </w:r>
+      <w:r>
+        <w:rPr>
+          <w:rFonts w:eastAsiaTheme="minorEastAsia"/>
+        </w:rPr>
+        <w:t xml:space="preserve"> 7.36 0.47 6.66  8.16  3040     1</w:t>
+      </w:r>
+    </w:p>
+    <w:p>
+      <w:pPr>
+        <w:rPr>
+          <w:rFonts w:eastAsiaTheme="minorEastAsia"/>
+        </w:rPr>
+      </w:pPr>
+    </w:p>
+    <w:p>
+      <w:pPr>
+        <w:rPr>
+          <w:rFonts w:eastAsiaTheme="minorEastAsia"/>
+        </w:rPr>
+      </w:pPr>
+      <w:r>
+        <w:rPr>
+          <w:rFonts w:eastAsiaTheme="minorEastAsia"/>
+        </w:rPr>
+        <w:t xml:space="preserve">&gt; </w:t>
+      </w:r>
+      <w:proofErr w:type="gramStart"/>
+      <w:r>
+        <w:rPr>
+          <w:rFonts w:eastAsiaTheme="minorEastAsia"/>
+        </w:rPr>
+        <w:t>precis(</w:t>
+      </w:r>
+      <w:proofErr w:type="gramEnd"/>
+      <w:r>
+        <w:rPr>
+          <w:rFonts w:eastAsiaTheme="minorEastAsia"/>
+        </w:rPr>
+        <w:t>m3, depth = 2)</w:t>
+      </w:r>
+    </w:p>
+    <w:p>
+      <w:pPr>
+        <w:rPr>
+          <w:rFonts w:eastAsiaTheme="minorEastAsia"/>
+          <w:b/>
+          <w:bCs/>
+          <w:sz w:val="20"/>
+          <w:szCs w:val="20"/>
+        </w:rPr>
+      </w:pPr>
+      <w:r>
+        <w:rPr>
+          <w:rFonts w:eastAsiaTheme="minorEastAsia"/>
+        </w:rPr>
+        <w:t xml:space="preserve">          </w:t>
+      </w:r>
+      <w:r>
+        <w:rPr>
+          <w:rFonts w:eastAsiaTheme="minorEastAsia"/>
+        </w:rPr>
+        <w:t xml:space="preserve">         </w:t>
+      </w:r>
+      <w:r>
+        <w:rPr>
+          <w:rFonts w:eastAsiaTheme="minorEastAsia"/>
+          <w:b/>
+          <w:bCs/>
+          <w:sz w:val="20"/>
+          <w:szCs w:val="20"/>
+        </w:rPr>
+        <w:t xml:space="preserve">mean   </w:t>
+      </w:r>
+      <w:proofErr w:type="spellStart"/>
+      <w:r>
+        <w:rPr>
+          <w:rFonts w:eastAsiaTheme="minorEastAsia"/>
+          <w:b/>
+          <w:bCs/>
+          <w:sz w:val="20"/>
+          <w:szCs w:val="20"/>
+        </w:rPr>
+        <w:t>sd</w:t>
+      </w:r>
+      <w:proofErr w:type="spellEnd"/>
+      <w:r>
+        <w:rPr>
+          <w:rFonts w:eastAsiaTheme="minorEastAsia"/>
+          <w:b/>
+          <w:bCs/>
+          <w:sz w:val="20"/>
+          <w:szCs w:val="20"/>
+        </w:rPr>
+        <w:t xml:space="preserve">  </w:t>
+      </w:r>
+      <w:r>
+        <w:rPr>
+          <w:rFonts w:eastAsiaTheme="minorEastAsia"/>
+          <w:b/>
+          <w:bCs/>
+          <w:sz w:val="20"/>
+          <w:szCs w:val="20"/>
+        </w:rPr>
+        <w:t xml:space="preserve"> </w:t>
+      </w:r>
+      <w:r>
+        <w:rPr>
+          <w:rFonts w:eastAsiaTheme="minorEastAsia"/>
+          <w:b/>
+          <w:bCs/>
+          <w:sz w:val="20"/>
+          <w:szCs w:val="20"/>
+        </w:rPr>
+        <w:t xml:space="preserve">5.5% </w:t>
+      </w:r>
+      <w:r>
+        <w:rPr>
+          <w:rFonts w:eastAsiaTheme="minorEastAsia"/>
+          <w:b/>
+          <w:bCs/>
+          <w:sz w:val="20"/>
+          <w:szCs w:val="20"/>
+        </w:rPr>
+        <w:t xml:space="preserve">  </w:t>
+      </w:r>
+      <w:r>
+        <w:rPr>
+          <w:rFonts w:eastAsiaTheme="minorEastAsia"/>
+          <w:b/>
+          <w:bCs/>
+          <w:sz w:val="20"/>
+          <w:szCs w:val="20"/>
+        </w:rPr>
+        <w:t xml:space="preserve">94.5% </w:t>
+      </w:r>
+      <w:proofErr w:type="spellStart"/>
+      <w:r>
+        <w:rPr>
+          <w:rFonts w:eastAsiaTheme="minorEastAsia"/>
+          <w:b/>
+          <w:bCs/>
+          <w:sz w:val="20"/>
+          <w:szCs w:val="20"/>
+        </w:rPr>
+        <w:t>n_</w:t>
+      </w:r>
+      <w:proofErr w:type="gramStart"/>
+      <w:r>
+        <w:rPr>
+          <w:rFonts w:eastAsiaTheme="minorEastAsia"/>
+          <w:b/>
+          <w:bCs/>
+          <w:sz w:val="20"/>
+          <w:szCs w:val="20"/>
+        </w:rPr>
+        <w:t>eff</w:t>
+      </w:r>
+      <w:proofErr w:type="spellEnd"/>
+      <w:proofErr w:type="gramEnd"/>
+      <w:r>
+        <w:rPr>
+          <w:rFonts w:eastAsiaTheme="minorEastAsia"/>
+          <w:b/>
+          <w:bCs/>
+          <w:sz w:val="20"/>
+          <w:szCs w:val="20"/>
+        </w:rPr>
+        <w:t xml:space="preserve"> </w:t>
+      </w:r>
+      <w:r>
+        <w:rPr>
+          <w:rFonts w:eastAsiaTheme="minorEastAsia"/>
+          <w:b/>
+          <w:bCs/>
+          <w:sz w:val="20"/>
+          <w:szCs w:val="20"/>
+        </w:rPr>
+        <w:t xml:space="preserve">   </w:t>
+      </w:r>
+      <w:r>
+        <w:rPr>
+          <w:rFonts w:eastAsiaTheme="minorEastAsia"/>
+          <w:b/>
+          <w:bCs/>
+          <w:sz w:val="20"/>
+          <w:szCs w:val="20"/>
+        </w:rPr>
+        <w:t>Rhat4</w:t>
+      </w:r>
+    </w:p>
+    <w:p>
+      <w:pPr>
+        <w:rPr>
+          <w:rFonts w:eastAsiaTheme="minorEastAsia"/>
+        </w:rPr>
+      </w:pPr>
+      <w:r>
+        <w:rPr>
+          <w:rFonts w:eastAsiaTheme="minorEastAsia"/>
+          <w:b/>
+          <w:bCs/>
+        </w:rPr>
+        <w:t xml:space="preserve">phi  </w:t>
+      </w:r>
+      <w:r>
+        <w:rPr>
+          <w:rFonts w:eastAsiaTheme="minorEastAsia"/>
+        </w:rPr>
+        <w:t xml:space="preserve">     </w:t>
+      </w:r>
+      <w:r>
+        <w:rPr>
+          <w:rFonts w:eastAsiaTheme="minorEastAsia"/>
+        </w:rPr>
+        <w:t xml:space="preserve">      </w:t>
+      </w:r>
+      <w:r>
+        <w:rPr>
+          <w:rFonts w:eastAsiaTheme="minorEastAsia"/>
+        </w:rPr>
+        <w:t xml:space="preserve">0.65 0.08 </w:t>
+      </w:r>
+      <w:proofErr w:type="gramStart"/>
+      <w:r>
+        <w:rPr>
+          <w:rFonts w:eastAsiaTheme="minorEastAsia"/>
+        </w:rPr>
+        <w:t>0.53  0.79</w:t>
+      </w:r>
+      <w:proofErr w:type="gramEnd"/>
+      <w:r>
+        <w:rPr>
+          <w:rFonts w:eastAsiaTheme="minorEastAsia"/>
+        </w:rPr>
+        <w:t xml:space="preserve">  2290     1</w:t>
+      </w:r>
+    </w:p>
+    <w:p>
+      <w:pPr>
+        <w:rPr>
+          <w:rFonts w:eastAsiaTheme="minorEastAsia"/>
+        </w:rPr>
+      </w:pPr>
+      <w:proofErr w:type="spellStart"/>
+      <w:r>
+        <w:rPr>
+          <w:rFonts w:eastAsiaTheme="minorEastAsia"/>
+          <w:b/>
+          <w:bCs/>
+        </w:rPr>
+        <w:t>a_</w:t>
+      </w:r>
+      <w:proofErr w:type="gramStart"/>
+      <w:r>
+        <w:rPr>
+          <w:rFonts w:eastAsiaTheme="minorEastAsia"/>
+          <w:b/>
+          <w:bCs/>
+        </w:rPr>
+        <w:t>pcap</w:t>
+      </w:r>
+      <w:proofErr w:type="spellEnd"/>
+      <w:r>
+        <w:rPr>
+          <w:rFonts w:eastAsiaTheme="minorEastAsia"/>
+          <w:b/>
+          <w:bCs/>
+        </w:rPr>
+        <w:t>[</w:t>
+      </w:r>
+      <w:proofErr w:type="gramEnd"/>
+      <w:r>
+        <w:rPr>
+          <w:rFonts w:eastAsiaTheme="minorEastAsia"/>
+          <w:b/>
+          <w:bCs/>
+        </w:rPr>
+        <w:t>1]</w:t>
+      </w:r>
+      <w:r>
+        <w:rPr>
+          <w:rFonts w:eastAsiaTheme="minorEastAsia"/>
+        </w:rPr>
+        <w:t xml:space="preserve"> 6.80 0.19 6.50  7.11  2447     1</w:t>
+      </w:r>
+    </w:p>
+    <w:p>
+      <w:pPr>
+        <w:rPr>
+          <w:rFonts w:eastAsiaTheme="minorEastAsia"/>
+        </w:rPr>
+      </w:pPr>
+      <w:proofErr w:type="spellStart"/>
+      <w:r>
+        <w:rPr>
+          <w:rFonts w:eastAsiaTheme="minorEastAsia"/>
+          <w:b/>
+          <w:bCs/>
+        </w:rPr>
+        <w:t>a_</w:t>
+      </w:r>
+      <w:proofErr w:type="gramStart"/>
+      <w:r>
+        <w:rPr>
+          <w:rFonts w:eastAsiaTheme="minorEastAsia"/>
+          <w:b/>
+          <w:bCs/>
+        </w:rPr>
+        <w:t>pcap</w:t>
+      </w:r>
+      <w:proofErr w:type="spellEnd"/>
+      <w:r>
+        <w:rPr>
+          <w:rFonts w:eastAsiaTheme="minorEastAsia"/>
+          <w:b/>
+          <w:bCs/>
+        </w:rPr>
+        <w:t>[</w:t>
+      </w:r>
+      <w:proofErr w:type="gramEnd"/>
+      <w:r>
+        <w:rPr>
+          <w:rFonts w:eastAsiaTheme="minorEastAsia"/>
+          <w:b/>
+          <w:bCs/>
+        </w:rPr>
+        <w:t>2]</w:t>
+      </w:r>
+      <w:r>
+        <w:rPr>
+          <w:rFonts w:eastAsiaTheme="minorEastAsia"/>
+        </w:rPr>
+        <w:t xml:space="preserve"> 5.84 0.20 5.53  6.16  2586     1</w:t>
+      </w:r>
+    </w:p>
+    <w:p>
+      <w:pPr>
+        <w:rPr>
+          <w:rFonts w:eastAsiaTheme="minorEastAsia"/>
+        </w:rPr>
+      </w:pPr>
+      <w:proofErr w:type="spellStart"/>
+      <w:r>
+        <w:rPr>
+          <w:rFonts w:eastAsiaTheme="minorEastAsia"/>
+          <w:b/>
+          <w:bCs/>
+        </w:rPr>
+        <w:t>a_</w:t>
+      </w:r>
+      <w:proofErr w:type="gramStart"/>
+      <w:r>
+        <w:rPr>
+          <w:rFonts w:eastAsiaTheme="minorEastAsia"/>
+          <w:b/>
+          <w:bCs/>
+        </w:rPr>
+        <w:t>pcap</w:t>
+      </w:r>
+      <w:proofErr w:type="spellEnd"/>
+      <w:r>
+        <w:rPr>
+          <w:rFonts w:eastAsiaTheme="minorEastAsia"/>
+          <w:b/>
+          <w:bCs/>
+        </w:rPr>
+        <w:t>[</w:t>
+      </w:r>
+      <w:proofErr w:type="gramEnd"/>
+      <w:r>
+        <w:rPr>
+          <w:rFonts w:eastAsiaTheme="minorEastAsia"/>
+          <w:b/>
+          <w:bCs/>
+        </w:rPr>
+        <w:t>3]</w:t>
+      </w:r>
+      <w:r>
+        <w:rPr>
+          <w:rFonts w:eastAsiaTheme="minorEastAsia"/>
+        </w:rPr>
+        <w:t xml:space="preserve"> 6.43 0.37 5.87  7.06  2406     1</w:t>
+      </w:r>
+    </w:p>
+    <w:p>
+      <w:pPr>
+        <w:rPr>
+          <w:rFonts w:eastAsiaTheme="minorEastAsia"/>
+        </w:rPr>
+      </w:pPr>
+    </w:p>
+    <w:p>
+      <w:pPr>
+        <w:rPr>
+          <w:rFonts w:eastAsiaTheme="minorEastAsia"/>
+        </w:rPr>
+      </w:pPr>
+    </w:p>
+    <w:p>
+      <w:pPr>
+        <w:rPr>
+          <w:rFonts w:eastAsiaTheme="minorEastAsia"/>
+        </w:rPr>
+      </w:pPr>
+    </w:p>
+    <w:p>
+      <w:pPr>
+        <w:rPr>
+          <w:rFonts w:eastAsiaTheme="minorEastAsia"/>
+        </w:rPr>
+      </w:pPr>
+    </w:p>
+    <w:p>
+      <w:pPr>
+        <w:rPr>
+          <w:rFonts w:eastAsiaTheme="minorEastAsia"/>
+        </w:rPr>
+      </w:pPr>
+    </w:p>
+    <w:p>
+      <w:pPr>
+        <w:rPr>
+          <w:rFonts w:eastAsiaTheme="minorEastAsia"/>
+        </w:rPr>
+      </w:pPr>
+    </w:p>
+    <w:p>
+      <w:pPr>
+        <w:rPr>
+          <w:rFonts w:eastAsiaTheme="minorEastAsia"/>
+        </w:rPr>
+      </w:pPr>
+    </w:p>
+    <w:p>
+      <w:pPr>
+        <w:rPr>
+          <w:rFonts w:eastAsiaTheme="minorEastAsia"/>
+        </w:rPr>
+      </w:pPr>
+    </w:p>
+    <w:p>
+      <w:pPr>
+        <w:rPr>
+          <w:rFonts w:eastAsiaTheme="minorEastAsia"/>
+        </w:rPr>
+      </w:pPr>
       <w:r>
         <w:rPr>
           <w:rFonts w:eastAsiaTheme="minorEastAsia"/>
@@ -1580,8 +4117,273 @@
       <w:pPr>
         <w:rPr>
           <w:rFonts w:eastAsiaTheme="minorEastAsia"/>
-        </w:rPr>
-      </w:pPr>
+          <w:b/>
+          <w:bCs/>
+        </w:rPr>
+      </w:pPr>
+      <w:r>
+        <w:rPr>
+          <w:rFonts w:eastAsiaTheme="minorEastAsia"/>
+          <w:b/>
+          <w:bCs/>
+        </w:rPr>
+        <w:lastRenderedPageBreak/>
+        <w:t xml:space="preserve">         </w:t>
+      </w:r>
+      <w:r>
+        <w:rPr>
+          <w:rFonts w:eastAsiaTheme="minorEastAsia"/>
+          <w:b/>
+          <w:bCs/>
+        </w:rPr>
+        <w:t xml:space="preserve">PSIS    </w:t>
+      </w:r>
+      <w:r>
+        <w:rPr>
+          <w:rFonts w:eastAsiaTheme="minorEastAsia"/>
+          <w:b/>
+          <w:bCs/>
+        </w:rPr>
+        <w:t xml:space="preserve">  </w:t>
+      </w:r>
+      <w:proofErr w:type="gramStart"/>
+      <w:r>
+        <w:rPr>
+          <w:rFonts w:eastAsiaTheme="minorEastAsia"/>
+          <w:b/>
+          <w:bCs/>
+        </w:rPr>
+        <w:t xml:space="preserve">SE </w:t>
+      </w:r>
+      <w:r>
+        <w:rPr>
+          <w:rFonts w:eastAsiaTheme="minorEastAsia"/>
+          <w:b/>
+          <w:bCs/>
+        </w:rPr>
+        <w:t xml:space="preserve"> </w:t>
+      </w:r>
+      <w:proofErr w:type="spellStart"/>
+      <w:r>
+        <w:rPr>
+          <w:rFonts w:eastAsiaTheme="minorEastAsia"/>
+          <w:b/>
+          <w:bCs/>
+        </w:rPr>
+        <w:t>dPSIS</w:t>
+      </w:r>
+      <w:proofErr w:type="spellEnd"/>
+      <w:proofErr w:type="gramEnd"/>
+      <w:r>
+        <w:rPr>
+          <w:rFonts w:eastAsiaTheme="minorEastAsia"/>
+          <w:b/>
+          <w:bCs/>
+        </w:rPr>
+        <w:t xml:space="preserve">   </w:t>
+      </w:r>
+      <w:proofErr w:type="spellStart"/>
+      <w:r>
+        <w:rPr>
+          <w:rFonts w:eastAsiaTheme="minorEastAsia"/>
+          <w:b/>
+          <w:bCs/>
+        </w:rPr>
+        <w:t>dSE</w:t>
+      </w:r>
+      <w:proofErr w:type="spellEnd"/>
+      <w:r>
+        <w:rPr>
+          <w:rFonts w:eastAsiaTheme="minorEastAsia"/>
+          <w:b/>
+          <w:bCs/>
+        </w:rPr>
+        <w:t xml:space="preserve"> </w:t>
+      </w:r>
+      <w:r>
+        <w:rPr>
+          <w:rFonts w:eastAsiaTheme="minorEastAsia"/>
+          <w:b/>
+          <w:bCs/>
+        </w:rPr>
+        <w:t xml:space="preserve">  </w:t>
+      </w:r>
+      <w:proofErr w:type="spellStart"/>
+      <w:r>
+        <w:rPr>
+          <w:rFonts w:eastAsiaTheme="minorEastAsia"/>
+          <w:b/>
+          <w:bCs/>
+        </w:rPr>
+        <w:t>pPSIS</w:t>
+      </w:r>
+      <w:proofErr w:type="spellEnd"/>
+      <w:r>
+        <w:rPr>
+          <w:rFonts w:eastAsiaTheme="minorEastAsia"/>
+          <w:b/>
+          <w:bCs/>
+        </w:rPr>
+        <w:t xml:space="preserve">. </w:t>
+      </w:r>
+      <w:r>
+        <w:rPr>
+          <w:rFonts w:eastAsiaTheme="minorEastAsia"/>
+          <w:b/>
+          <w:bCs/>
+        </w:rPr>
+        <w:t>weight</w:t>
+      </w:r>
+    </w:p>
+    <w:p>
+      <w:pPr>
+        <w:rPr>
+          <w:rFonts w:eastAsiaTheme="minorEastAsia"/>
+        </w:rPr>
+      </w:pPr>
+      <w:r>
+        <w:rPr>
+          <w:rFonts w:eastAsiaTheme="minorEastAsia"/>
+          <w:b/>
+          <w:bCs/>
+        </w:rPr>
+        <w:t>m1</w:t>
+      </w:r>
+      <w:r>
+        <w:rPr>
+          <w:rFonts w:eastAsiaTheme="minorEastAsia"/>
+        </w:rPr>
+        <w:t xml:space="preserve"> 1348.3 31.71   0.0    NA   </w:t>
+      </w:r>
+      <w:r>
+        <w:rPr>
+          <w:rFonts w:eastAsiaTheme="minorEastAsia"/>
+        </w:rPr>
+        <w:t xml:space="preserve">   </w:t>
+      </w:r>
+      <w:r>
+        <w:rPr>
+          <w:rFonts w:eastAsiaTheme="minorEastAsia"/>
+        </w:rPr>
+        <w:t>7.1      1</w:t>
+      </w:r>
+    </w:p>
+    <w:p>
+      <w:pPr>
+        <w:rPr>
+          <w:rFonts w:eastAsiaTheme="minorEastAsia"/>
+        </w:rPr>
+      </w:pPr>
+      <w:r>
+        <w:rPr>
+          <w:rFonts w:eastAsiaTheme="minorEastAsia"/>
+          <w:b/>
+          <w:bCs/>
+        </w:rPr>
+        <w:t>m2</w:t>
+      </w:r>
+      <w:r>
+        <w:rPr>
+          <w:rFonts w:eastAsiaTheme="minorEastAsia"/>
+        </w:rPr>
+        <w:t xml:space="preserve"> 1359.6 32.</w:t>
+      </w:r>
+      <w:proofErr w:type="gramStart"/>
+      <w:r>
+        <w:rPr>
+          <w:rFonts w:eastAsiaTheme="minorEastAsia"/>
+        </w:rPr>
+        <w:t>67  11.3</w:t>
+      </w:r>
+      <w:proofErr w:type="gramEnd"/>
+      <w:r>
+        <w:rPr>
+          <w:rFonts w:eastAsiaTheme="minorEastAsia"/>
+        </w:rPr>
+        <w:t xml:space="preserve">  9.41   </w:t>
+      </w:r>
+      <w:r>
+        <w:rPr>
+          <w:rFonts w:eastAsiaTheme="minorEastAsia"/>
+        </w:rPr>
+        <w:t xml:space="preserve"> </w:t>
+      </w:r>
+      <w:r>
+        <w:rPr>
+          <w:rFonts w:eastAsiaTheme="minorEastAsia"/>
+        </w:rPr>
+        <w:t>5.3      0</w:t>
+      </w:r>
+    </w:p>
+    <w:p>
+      <w:pPr>
+        <w:rPr>
+          <w:rFonts w:eastAsiaTheme="minorEastAsia"/>
+        </w:rPr>
+      </w:pPr>
+      <w:r>
+        <w:rPr>
+          <w:rFonts w:eastAsiaTheme="minorEastAsia"/>
+          <w:b/>
+          <w:bCs/>
+        </w:rPr>
+        <w:t>m3</w:t>
+      </w:r>
+      <w:r>
+        <w:rPr>
+          <w:rFonts w:eastAsiaTheme="minorEastAsia"/>
+        </w:rPr>
+        <w:t xml:space="preserve"> 1361.7 31.</w:t>
+      </w:r>
+      <w:proofErr w:type="gramStart"/>
+      <w:r>
+        <w:rPr>
+          <w:rFonts w:eastAsiaTheme="minorEastAsia"/>
+        </w:rPr>
+        <w:t>39  13.4</w:t>
+      </w:r>
+      <w:proofErr w:type="gramEnd"/>
+      <w:r>
+        <w:rPr>
+          <w:rFonts w:eastAsiaTheme="minorEastAsia"/>
+        </w:rPr>
+        <w:t xml:space="preserve"> 12.05   5.1      0</w:t>
+      </w:r>
+    </w:p>
+    <w:p>
+      <w:pPr>
+        <w:rPr>
+          <w:rFonts w:eastAsiaTheme="minorEastAsia"/>
+        </w:rPr>
+      </w:pPr>
+      <w:r>
+        <w:rPr>
+          <w:rFonts w:eastAsiaTheme="minorEastAsia"/>
+          <w:b/>
+          <w:bCs/>
+        </w:rPr>
+        <w:t>m0</w:t>
+      </w:r>
+      <w:r>
+        <w:rPr>
+          <w:rFonts w:eastAsiaTheme="minorEastAsia"/>
+        </w:rPr>
+        <w:t xml:space="preserve"> 1369.3 32.</w:t>
+      </w:r>
+      <w:proofErr w:type="gramStart"/>
+      <w:r>
+        <w:rPr>
+          <w:rFonts w:eastAsiaTheme="minorEastAsia"/>
+        </w:rPr>
+        <w:t>21  21.1</w:t>
+      </w:r>
+      <w:proofErr w:type="gramEnd"/>
+      <w:r>
+        <w:rPr>
+          <w:rFonts w:eastAsiaTheme="minorEastAsia"/>
+        </w:rPr>
+        <w:t xml:space="preserve"> 13.06   3.1      0</w:t>
+      </w:r>
     </w:p>
     <w:p>
       <w:pPr>

</xml_diff>